<commit_message>
Datasets y Concepts imprimiendo correctamente
</commit_message>
<xml_diff>
--- a/Anteproyecto.docx
+++ b/Anteproyecto.docx
@@ -84,7 +84,18 @@
           <w:sz w:val="22"/>
           <w:szCs w:val="22"/>
         </w:rPr>
-        <w:t>ELECTRÓNICA (DTE)</w:t>
+        <w:t>ELECTRÓNICA (DTE</w:t>
+      </w:r>
+      <w:proofErr w:type="gramStart"/>
+      <w:r>
+        <w:rPr>
+          <w:rFonts w:ascii="Arial" w:hAnsi="Arial" w:cs="Arial"/>
+          <w:b/>
+          <w:bCs/>
+          <w:sz w:val="22"/>
+          <w:szCs w:val="22"/>
+        </w:rPr>
+        <w:t>)</w:t>
       </w:r>
       <w:r>
         <w:rPr>
@@ -100,7 +111,16 @@
           <w:sz w:val="22"/>
           <w:szCs w:val="22"/>
         </w:rPr>
-        <w:t>……………</w:t>
+        <w:t>…</w:t>
+      </w:r>
+      <w:proofErr w:type="gramEnd"/>
+      <w:r>
+        <w:rPr>
+          <w:rFonts w:ascii="Arial" w:hAnsi="Arial" w:cs="Arial"/>
+          <w:sz w:val="22"/>
+          <w:szCs w:val="22"/>
+        </w:rPr>
+        <w:t>…………</w:t>
       </w:r>
       <w:r>
         <w:rPr>
@@ -163,8 +183,9 @@
           <w:sz w:val="22"/>
           <w:szCs w:val="22"/>
         </w:rPr>
-        <w:t>A TELEM</w:t>
-      </w:r>
+        <w:t xml:space="preserve">A </w:t>
+      </w:r>
+      <w:proofErr w:type="gramStart"/>
       <w:r>
         <w:rPr>
           <w:rFonts w:ascii="Arial" w:hAnsi="Arial" w:cs="Arial"/>
@@ -172,6 +193,15 @@
           <w:sz w:val="22"/>
           <w:szCs w:val="22"/>
         </w:rPr>
+        <w:t>TELEM</w:t>
+      </w:r>
+      <w:r>
+        <w:rPr>
+          <w:rFonts w:ascii="Arial" w:hAnsi="Arial" w:cs="Arial"/>
+          <w:b/>
+          <w:sz w:val="22"/>
+          <w:szCs w:val="22"/>
+        </w:rPr>
         <w:t>Á</w:t>
       </w:r>
       <w:r>
@@ -192,6 +222,7 @@
         </w:rPr>
         <w:t>….</w:t>
       </w:r>
+      <w:proofErr w:type="gramEnd"/>
       <w:r>
         <w:rPr>
           <w:rFonts w:ascii="Arial" w:hAnsi="Arial" w:cs="Arial"/>
@@ -248,8 +279,19 @@
           <w:sz w:val="22"/>
           <w:szCs w:val="22"/>
         </w:rPr>
-        <w:t>……………………………………………………….</w:t>
-      </w:r>
+        <w:t>…………………………………………………</w:t>
+      </w:r>
+      <w:proofErr w:type="gramStart"/>
+      <w:r>
+        <w:rPr>
+          <w:rFonts w:ascii="Arial" w:hAnsi="Arial" w:cs="Arial"/>
+          <w:bCs/>
+          <w:sz w:val="22"/>
+          <w:szCs w:val="22"/>
+        </w:rPr>
+        <w:t>…….</w:t>
+      </w:r>
+      <w:proofErr w:type="gramEnd"/>
       <w:r>
         <w:rPr>
           <w:rFonts w:ascii="Arial" w:hAnsi="Arial" w:cs="Arial"/>
@@ -409,16 +451,36 @@
           <w:sz w:val="22"/>
           <w:szCs w:val="22"/>
         </w:rPr>
-        <w:t>USO DE GENERADORES DE COMPILADORES PARA ANALIZAR Y PROCESAR INFORMACIÓN TEXTUAL</w:t>
-      </w:r>
-      <w:r>
-        <w:rPr>
-          <w:rFonts w:ascii="Arial" w:hAnsi="Arial" w:cs="Arial"/>
-          <w:bCs/>
-          <w:sz w:val="22"/>
-          <w:szCs w:val="22"/>
-        </w:rPr>
-        <w:t>….…………….</w:t>
+        <w:t xml:space="preserve">USO DE GENERADORES DE COMPILADORES PARA ANALIZAR Y PROCESAR INFORMACIÓN </w:t>
+      </w:r>
+      <w:proofErr w:type="gramStart"/>
+      <w:r>
+        <w:rPr>
+          <w:rFonts w:ascii="Arial" w:hAnsi="Arial" w:cs="Arial"/>
+          <w:b/>
+          <w:sz w:val="22"/>
+          <w:szCs w:val="22"/>
+        </w:rPr>
+        <w:t>TEXTUAL</w:t>
+      </w:r>
+      <w:r>
+        <w:rPr>
+          <w:rFonts w:ascii="Arial" w:hAnsi="Arial" w:cs="Arial"/>
+          <w:bCs/>
+          <w:sz w:val="22"/>
+          <w:szCs w:val="22"/>
+        </w:rPr>
+        <w:t>….</w:t>
+      </w:r>
+      <w:proofErr w:type="gramEnd"/>
+      <w:r>
+        <w:rPr>
+          <w:rFonts w:ascii="Arial" w:hAnsi="Arial" w:cs="Arial"/>
+          <w:bCs/>
+          <w:sz w:val="22"/>
+          <w:szCs w:val="22"/>
+        </w:rPr>
+        <w:t>…………….</w:t>
       </w:r>
       <w:r>
         <w:rPr>
@@ -454,6 +516,7 @@
         </w:rPr>
         <w:t xml:space="preserve">Si la memoria se va a redactar en </w:t>
       </w:r>
+      <w:proofErr w:type="gramStart"/>
       <w:r>
         <w:rPr>
           <w:rFonts w:ascii="Arial" w:hAnsi="Arial" w:cs="Arial"/>
@@ -464,6 +527,7 @@
         </w:rPr>
         <w:t>Inglés</w:t>
       </w:r>
+      <w:proofErr w:type="gramEnd"/>
       <w:r>
         <w:rPr>
           <w:rFonts w:ascii="Arial" w:hAnsi="Arial" w:cs="Arial"/>
@@ -492,7 +556,27 @@
           <w:sz w:val="22"/>
           <w:szCs w:val="22"/>
         </w:rPr>
-        <w:t>EXPECTED TITLE: ………………..……………………………………………………………….....................................................………………………………………………………………………………………</w:t>
+        <w:t>EXPECTED TITLE: …………</w:t>
+      </w:r>
+      <w:proofErr w:type="gramStart"/>
+      <w:r>
+        <w:rPr>
+          <w:rFonts w:ascii="Arial" w:hAnsi="Arial" w:cs="Arial"/>
+          <w:bCs/>
+          <w:sz w:val="22"/>
+          <w:szCs w:val="22"/>
+        </w:rPr>
+        <w:t>…….</w:t>
+      </w:r>
+      <w:proofErr w:type="gramEnd"/>
+      <w:r>
+        <w:rPr>
+          <w:rFonts w:ascii="Arial" w:hAnsi="Arial" w:cs="Arial"/>
+          <w:bCs/>
+          <w:sz w:val="22"/>
+          <w:szCs w:val="22"/>
+        </w:rPr>
+        <w:t>.……………………………………………………………….....................................................………………………………………………………………………………………</w:t>
       </w:r>
     </w:p>
     <w:p>
@@ -519,6 +603,7 @@
         </w:rPr>
         <w:t xml:space="preserve">Si la memoria se va a redactar en </w:t>
       </w:r>
+      <w:proofErr w:type="gramStart"/>
       <w:r>
         <w:rPr>
           <w:rFonts w:ascii="Arial" w:hAnsi="Arial" w:cs="Arial"/>
@@ -529,6 +614,7 @@
         </w:rPr>
         <w:t>Español</w:t>
       </w:r>
+      <w:proofErr w:type="gramEnd"/>
       <w:r>
         <w:rPr>
           <w:rFonts w:ascii="Arial" w:hAnsi="Arial" w:cs="Arial"/>
@@ -557,7 +643,27 @@
           <w:sz w:val="22"/>
           <w:szCs w:val="22"/>
         </w:rPr>
-        <w:t>TÍTULO PREVISTO EN ESPAÑOL: …………………..……………………………………………………………………………………….…………………………………………………………………………………………………</w:t>
+        <w:t>TÍTULO PREVISTO EN ESPAÑOL: ……………</w:t>
+      </w:r>
+      <w:proofErr w:type="gramStart"/>
+      <w:r>
+        <w:rPr>
+          <w:rFonts w:ascii="Arial" w:hAnsi="Arial" w:cs="Arial"/>
+          <w:bCs/>
+          <w:sz w:val="22"/>
+          <w:szCs w:val="22"/>
+        </w:rPr>
+        <w:t>…….</w:t>
+      </w:r>
+      <w:proofErr w:type="gramEnd"/>
+      <w:r>
+        <w:rPr>
+          <w:rFonts w:ascii="Arial" w:hAnsi="Arial" w:cs="Arial"/>
+          <w:bCs/>
+          <w:sz w:val="22"/>
+          <w:szCs w:val="22"/>
+        </w:rPr>
+        <w:t>.……………………………………………………………………………………….…………………………………………………………………………………………………</w:t>
       </w:r>
     </w:p>
     <w:p>
@@ -873,7 +979,38 @@
           <w:sz w:val="22"/>
           <w:szCs w:val="22"/>
         </w:rPr>
-        <w:t>SECRETARIO: …………………………………………………  V.ºB.º: ……….…</w:t>
+        <w:t xml:space="preserve">SECRETARIO: …………………………………………………  </w:t>
+      </w:r>
+      <w:proofErr w:type="spellStart"/>
+      <w:r>
+        <w:rPr>
+          <w:rFonts w:ascii="Arial" w:hAnsi="Arial" w:cs="Arial"/>
+          <w:bCs/>
+          <w:sz w:val="22"/>
+          <w:szCs w:val="22"/>
+        </w:rPr>
+        <w:t>V.</w:t>
+      </w:r>
+      <w:proofErr w:type="gramStart"/>
+      <w:r>
+        <w:rPr>
+          <w:rFonts w:ascii="Arial" w:hAnsi="Arial" w:cs="Arial"/>
+          <w:bCs/>
+          <w:sz w:val="22"/>
+          <w:szCs w:val="22"/>
+        </w:rPr>
+        <w:t>ºB.º</w:t>
+      </w:r>
+      <w:proofErr w:type="spellEnd"/>
+      <w:proofErr w:type="gramEnd"/>
+      <w:r>
+        <w:rPr>
+          <w:rFonts w:ascii="Arial" w:hAnsi="Arial" w:cs="Arial"/>
+          <w:bCs/>
+          <w:sz w:val="22"/>
+          <w:szCs w:val="22"/>
+        </w:rPr>
+        <w:t>: ……….…</w:t>
       </w:r>
     </w:p>
     <w:p>
@@ -973,7 +1110,27 @@
           <w:sz w:val="22"/>
           <w:szCs w:val="22"/>
         </w:rPr>
-        <w:t>Empresa/Organismo: ………………………………………………………………………..</w:t>
+        <w:t>Empresa/Organismo: …………………………………………………………………</w:t>
+      </w:r>
+      <w:proofErr w:type="gramStart"/>
+      <w:r>
+        <w:rPr>
+          <w:rFonts w:ascii="Arial" w:hAnsi="Arial" w:cs="Arial"/>
+          <w:bCs/>
+          <w:sz w:val="22"/>
+          <w:szCs w:val="22"/>
+        </w:rPr>
+        <w:t>…….</w:t>
+      </w:r>
+      <w:proofErr w:type="gramEnd"/>
+      <w:r>
+        <w:rPr>
+          <w:rFonts w:ascii="Arial" w:hAnsi="Arial" w:cs="Arial"/>
+          <w:bCs/>
+          <w:sz w:val="22"/>
+          <w:szCs w:val="22"/>
+        </w:rPr>
+        <w:t>.</w:t>
       </w:r>
     </w:p>
     <w:p>
@@ -994,14 +1151,42 @@
           <w:rFonts w:ascii="Arial" w:hAnsi="Arial" w:cs="Arial"/>
         </w:rPr>
         <w:lastRenderedPageBreak/>
-        <w:t>Financiación: Dpto.: ……..</w:t>
+        <w:t xml:space="preserve">Financiación: Dpto.: </w:t>
+      </w:r>
+      <w:proofErr w:type="gramStart"/>
+      <w:r>
+        <w:rPr>
+          <w:rFonts w:ascii="Arial" w:hAnsi="Arial" w:cs="Arial"/>
+        </w:rPr>
+        <w:t>…….</w:t>
+      </w:r>
+      <w:proofErr w:type="gramEnd"/>
+      <w:r>
+        <w:rPr>
+          <w:rFonts w:ascii="Arial" w:hAnsi="Arial" w:cs="Arial"/>
+        </w:rPr>
+        <w:t>.</w:t>
       </w:r>
       <w:r>
         <w:rPr>
           <w:rFonts w:ascii="Arial" w:hAnsi="Arial" w:cs="Arial"/>
         </w:rPr>
         <w:tab/>
-        <w:t>Escuela: …….Otros: ………………………………………….</w:t>
+        <w:t xml:space="preserve">Escuela: </w:t>
+      </w:r>
+      <w:proofErr w:type="gramStart"/>
+      <w:r>
+        <w:rPr>
+          <w:rFonts w:ascii="Arial" w:hAnsi="Arial" w:cs="Arial"/>
+        </w:rPr>
+        <w:t>…….</w:t>
+      </w:r>
+      <w:proofErr w:type="gramEnd"/>
+      <w:r>
+        <w:rPr>
+          <w:rFonts w:ascii="Arial" w:hAnsi="Arial" w:cs="Arial"/>
+        </w:rPr>
+        <w:t>Otros: ………………………………………….</w:t>
       </w:r>
     </w:p>
     <w:p>
@@ -1123,12 +1308,14 @@
         </w:rPr>
         <w:t xml:space="preserve">JSON o XML. Sin embargo, la necesidad de una solución genérica que permita el análisis de una amplia variedad de gramáticas se ha vuelto evidente. Es en este contexto que se han desarrollado generadores de reconocedores gramaticales, como Java Compiler </w:t>
       </w:r>
+      <w:proofErr w:type="spellStart"/>
       <w:r>
         <w:rPr>
           <w:rFonts w:ascii="Arial" w:hAnsi="Arial" w:cs="Arial"/>
         </w:rPr>
         <w:t>Compiler</w:t>
       </w:r>
+      <w:proofErr w:type="spellEnd"/>
       <w:r>
         <w:rPr>
           <w:rFonts w:ascii="Arial" w:hAnsi="Arial" w:cs="Arial"/>
@@ -1871,6 +2058,7 @@
     <w:p>
       <w:pPr>
         <w:spacing w:before="120"/>
+        <w:ind w:left="720"/>
         <w:jc w:val="both"/>
         <w:rPr>
           <w:noProof/>
@@ -1900,205 +2088,178 @@
         <w:fldChar w:fldCharType="separate"/>
       </w:r>
     </w:p>
-    <w:sdt>
-      <w:sdtPr>
-        <w:id w:val="-2076884673"/>
-        <w:docPartObj>
-          <w:docPartGallery w:val="Bibliographies"/>
-          <w:docPartUnique/>
-        </w:docPartObj>
-      </w:sdtPr>
-      <w:sdtContent>
-        <w:p>
-          <w:pPr>
-            <w:pStyle w:val="Prrafodelista"/>
-            <w:numPr>
-              <w:ilvl w:val="0"/>
-              <w:numId w:val="1"/>
-            </w:numPr>
-            <w:spacing w:before="120"/>
-            <w:jc w:val="both"/>
-            <w:rPr>
-              <w:color w:val="000000"/>
-            </w:rPr>
-          </w:pPr>
-          <w:r>
-            <w:rPr>
-              <w:rFonts w:ascii="Arial" w:hAnsi="Arial" w:cs="Arial"/>
-              <w:color w:val="000000"/>
-              <w:lang w:val="es-ES_tradnl"/>
-            </w:rPr>
-            <w:t xml:space="preserve">BIBLIOGRAFÍA </w:t>
-          </w:r>
-        </w:p>
-        <w:sdt>
-          <w:sdtPr>
-            <w:id w:val="111145805"/>
-            <w:bibliography/>
-          </w:sdtPr>
-          <w:sdtEndPr>
-            <w:rPr>
-              <w:rFonts w:ascii="Times New Roman" w:eastAsia="Times New Roman" w:hAnsi="Times New Roman" w:cs="Times New Roman"/>
-              <w:color w:val="auto"/>
-              <w:sz w:val="24"/>
-              <w:szCs w:val="24"/>
-            </w:rPr>
-          </w:sdtEndPr>
-          <w:sdtContent>
-            <w:p>
-              <w:pPr>
-                <w:pStyle w:val="Ttulo1"/>
-                <w:rPr>
-                  <w:noProof/>
-                  <w:sz w:val="20"/>
-                  <w:szCs w:val="20"/>
-                </w:rPr>
-              </w:pPr>
-              <w:r>
-                <w:fldChar w:fldCharType="begin"/>
-              </w:r>
-              <w:r>
-                <w:instrText>BIBLIOGRAPHY</w:instrText>
-              </w:r>
-              <w:r>
-                <w:fldChar w:fldCharType="separate"/>
-              </w:r>
-            </w:p>
-            <w:tbl>
-              <w:tblPr>
-                <w:tblW w:w="5000" w:type="pct"/>
-                <w:tblCellSpacing w:w="15" w:type="dxa"/>
-                <w:tblCellMar>
-                  <w:top w:w="15" w:type="dxa"/>
-                  <w:left w:w="15" w:type="dxa"/>
-                  <w:bottom w:w="15" w:type="dxa"/>
-                  <w:right w:w="15" w:type="dxa"/>
-                </w:tblCellMar>
-                <w:tblLook w:val="04A0" w:firstRow="1" w:lastRow="0" w:firstColumn="1" w:lastColumn="0" w:noHBand="0" w:noVBand="1"/>
-              </w:tblPr>
-              <w:tblGrid>
-                <w:gridCol w:w="355"/>
-                <w:gridCol w:w="8671"/>
-              </w:tblGrid>
-              <w:tr>
-                <w:trPr>
-                  <w:divId w:val="1559317453"/>
-                  <w:tblCellSpacing w:w="15" w:type="dxa"/>
-                </w:trPr>
-                <w:tc>
-                  <w:tcPr>
-                    <w:tcW w:w="50" w:type="pct"/>
-                    <w:hideMark/>
-                  </w:tcPr>
-                  <w:p>
-                    <w:pPr>
-                      <w:pStyle w:val="Bibliografa"/>
-                      <w:rPr>
-                        <w:noProof/>
-                      </w:rPr>
-                    </w:pPr>
-                    <w:r>
-                      <w:rPr>
-                        <w:noProof/>
-                      </w:rPr>
-                      <w:t xml:space="preserve">[1] </w:t>
-                    </w:r>
-                  </w:p>
-                </w:tc>
-                <w:tc>
-                  <w:tcPr>
-                    <w:tcW w:w="0" w:type="auto"/>
-                    <w:hideMark/>
-                  </w:tcPr>
-                  <w:p>
-                    <w:pPr>
-                      <w:pStyle w:val="Bibliografa"/>
-                      <w:rPr>
-                        <w:noProof/>
-                      </w:rPr>
-                    </w:pPr>
-                    <w:r>
-                      <w:rPr>
-                        <w:noProof/>
-                      </w:rPr>
-                      <w:t>«JavaCC. The most popular parser generator for use with Java applications.,» [En línea]. Available: https://javacc.github.io/javacc/.</w:t>
-                    </w:r>
-                  </w:p>
-                </w:tc>
-              </w:tr>
-              <w:tr>
-                <w:trPr>
-                  <w:divId w:val="1559317453"/>
-                  <w:tblCellSpacing w:w="15" w:type="dxa"/>
-                </w:trPr>
-                <w:tc>
-                  <w:tcPr>
-                    <w:tcW w:w="50" w:type="pct"/>
-                    <w:hideMark/>
-                  </w:tcPr>
-                  <w:p>
-                    <w:pPr>
-                      <w:pStyle w:val="Bibliografa"/>
-                      <w:rPr>
-                        <w:noProof/>
-                      </w:rPr>
-                    </w:pPr>
-                    <w:r>
-                      <w:rPr>
-                        <w:noProof/>
-                      </w:rPr>
-                      <w:t xml:space="preserve">[2] </w:t>
-                    </w:r>
-                  </w:p>
-                </w:tc>
-                <w:tc>
-                  <w:tcPr>
-                    <w:tcW w:w="0" w:type="auto"/>
-                    <w:hideMark/>
-                  </w:tcPr>
-                  <w:p>
-                    <w:pPr>
-                      <w:pStyle w:val="Bibliografa"/>
-                      <w:rPr>
-                        <w:noProof/>
-                      </w:rPr>
-                    </w:pPr>
-                    <w:r>
-                      <w:rPr>
-                        <w:noProof/>
-                      </w:rPr>
-                      <w:t>«Java™ Platform, Standard Edition 8. API Specification,» [En línea]. Available: https://docs.oracle.com/javase/8/docs/api/index.html.</w:t>
-                    </w:r>
-                  </w:p>
-                </w:tc>
-              </w:tr>
-            </w:tbl>
-            <w:p>
-              <w:pPr>
-                <w:divId w:val="1559317453"/>
-                <w:rPr>
-                  <w:noProof/>
-                </w:rPr>
-              </w:pPr>
-            </w:p>
-            <w:p>
-              <w:r>
-                <w:rPr>
-                  <w:b/>
-                  <w:bCs/>
-                </w:rPr>
-                <w:fldChar w:fldCharType="end"/>
-              </w:r>
-            </w:p>
-          </w:sdtContent>
-        </w:sdt>
-      </w:sdtContent>
-    </w:sdt>
-    <w:p>
-      <w:pPr>
-        <w:divId w:val="394934239"/>
+    <w:tbl>
+      <w:tblPr>
+        <w:tblW w:w="5000" w:type="pct"/>
+        <w:tblCellSpacing w:w="15" w:type="dxa"/>
+        <w:tblCellMar>
+          <w:top w:w="15" w:type="dxa"/>
+          <w:left w:w="15" w:type="dxa"/>
+          <w:bottom w:w="15" w:type="dxa"/>
+          <w:right w:w="15" w:type="dxa"/>
+        </w:tblCellMar>
+        <w:tblLook w:val="04A0" w:firstRow="1" w:lastRow="0" w:firstColumn="1" w:lastColumn="0" w:noHBand="0" w:noVBand="1"/>
+      </w:tblPr>
+      <w:tblGrid>
+        <w:gridCol w:w="355"/>
+        <w:gridCol w:w="8671"/>
+      </w:tblGrid>
+      <w:tr>
+        <w:trPr>
+          <w:divId w:val="1052189781"/>
+          <w:tblCellSpacing w:w="15" w:type="dxa"/>
+        </w:trPr>
+        <w:tc>
+          <w:tcPr>
+            <w:tcW w:w="50" w:type="pct"/>
+            <w:hideMark/>
+          </w:tcPr>
+          <w:p>
+            <w:pPr>
+              <w:pStyle w:val="Bibliografa"/>
+              <w:rPr>
+                <w:noProof/>
+              </w:rPr>
+            </w:pPr>
+            <w:r>
+              <w:rPr>
+                <w:noProof/>
+              </w:rPr>
+              <w:t xml:space="preserve">[1] </w:t>
+            </w:r>
+          </w:p>
+        </w:tc>
+        <w:tc>
+          <w:tcPr>
+            <w:tcW w:w="0" w:type="auto"/>
+            <w:hideMark/>
+          </w:tcPr>
+          <w:p>
+            <w:pPr>
+              <w:pStyle w:val="Bibliografa"/>
+              <w:rPr>
+                <w:noProof/>
+              </w:rPr>
+            </w:pPr>
+            <w:r>
+              <w:rPr>
+                <w:noProof/>
+                <w:lang w:val="en-US"/>
+              </w:rPr>
+              <w:t xml:space="preserve">«JavaCC. The most popular parser generator for use with Java applications.,» [En línea]. </w:t>
+            </w:r>
+            <w:r>
+              <w:rPr>
+                <w:noProof/>
+              </w:rPr>
+              <w:t>Available: https://javacc.github.io/javacc/.</w:t>
+            </w:r>
+          </w:p>
+        </w:tc>
+      </w:tr>
+      <w:tr>
+        <w:trPr>
+          <w:divId w:val="1052189781"/>
+          <w:tblCellSpacing w:w="15" w:type="dxa"/>
+        </w:trPr>
+        <w:tc>
+          <w:tcPr>
+            <w:tcW w:w="50" w:type="pct"/>
+            <w:hideMark/>
+          </w:tcPr>
+          <w:p>
+            <w:pPr>
+              <w:pStyle w:val="Bibliografa"/>
+              <w:rPr>
+                <w:noProof/>
+              </w:rPr>
+            </w:pPr>
+            <w:r>
+              <w:rPr>
+                <w:noProof/>
+              </w:rPr>
+              <w:t xml:space="preserve">[2] </w:t>
+            </w:r>
+          </w:p>
+        </w:tc>
+        <w:tc>
+          <w:tcPr>
+            <w:tcW w:w="0" w:type="auto"/>
+            <w:hideMark/>
+          </w:tcPr>
+          <w:p>
+            <w:pPr>
+              <w:pStyle w:val="Bibliografa"/>
+              <w:rPr>
+                <w:noProof/>
+                <w:lang w:val="en-US"/>
+              </w:rPr>
+            </w:pPr>
+            <w:r>
+              <w:rPr>
+                <w:noProof/>
+                <w:lang w:val="en-US"/>
+              </w:rPr>
+              <w:t>«Java™ Platform, Standard Edition 8. API Specification,» [En línea]. Available: https://docs.oracle.com/javase/8/docs/api/index.html.</w:t>
+            </w:r>
+          </w:p>
+        </w:tc>
+      </w:tr>
+      <w:tr>
+        <w:trPr>
+          <w:divId w:val="1052189781"/>
+          <w:tblCellSpacing w:w="15" w:type="dxa"/>
+        </w:trPr>
+        <w:tc>
+          <w:tcPr>
+            <w:tcW w:w="50" w:type="pct"/>
+            <w:hideMark/>
+          </w:tcPr>
+          <w:p>
+            <w:pPr>
+              <w:pStyle w:val="Bibliografa"/>
+              <w:rPr>
+                <w:noProof/>
+              </w:rPr>
+            </w:pPr>
+            <w:r>
+              <w:rPr>
+                <w:noProof/>
+              </w:rPr>
+              <w:t xml:space="preserve">[3] </w:t>
+            </w:r>
+          </w:p>
+        </w:tc>
+        <w:tc>
+          <w:tcPr>
+            <w:tcW w:w="0" w:type="auto"/>
+            <w:hideMark/>
+          </w:tcPr>
+          <w:p>
+            <w:pPr>
+              <w:pStyle w:val="Bibliografa"/>
+              <w:rPr>
+                <w:noProof/>
+                <w:lang w:val="en-US"/>
+              </w:rPr>
+            </w:pPr>
+            <w:r>
+              <w:rPr>
+                <w:noProof/>
+                <w:lang w:val="en-US"/>
+              </w:rPr>
+              <w:t xml:space="preserve">J. U. R. S. L. Alfred Aho, Compilers: Principles, Techniques, and Tools. </w:t>
+            </w:r>
+          </w:p>
+        </w:tc>
+      </w:tr>
+    </w:tbl>
+    <w:p>
+      <w:pPr>
+        <w:divId w:val="1052189781"/>
         <w:rPr>
           <w:noProof/>
+          <w:lang w:val="en-US"/>
         </w:rPr>
       </w:pPr>
     </w:p>
@@ -2170,12 +2331,22 @@
     </w:p>
     <w:p>
       <w:pPr>
+        <w:tabs>
+          <w:tab w:val="left" w:pos="3161"/>
+        </w:tabs>
         <w:jc w:val="both"/>
         <w:rPr>
           <w:rFonts w:ascii="Arial" w:hAnsi="Arial" w:cs="Arial"/>
           <w:lang w:val="en-US"/>
         </w:rPr>
       </w:pPr>
+      <w:r>
+        <w:rPr>
+          <w:rFonts w:ascii="Arial" w:hAnsi="Arial" w:cs="Arial"/>
+          <w:lang w:val="en-US"/>
+        </w:rPr>
+        <w:tab/>
+      </w:r>
     </w:p>
     <w:p>
       <w:pPr>
@@ -2625,7 +2796,23 @@
         <w:rFonts w:ascii="Arial" w:eastAsiaTheme="majorEastAsia" w:hAnsi="Arial" w:cs="Arial"/>
         <w:sz w:val="18"/>
       </w:rPr>
-      <w:t>GRADO: el alumno ha superado 204 cred.</w:t>
+      <w:t xml:space="preserve">GRADO: el alumno ha superado 204 </w:t>
+    </w:r>
+    <w:proofErr w:type="spellStart"/>
+    <w:r>
+      <w:rPr>
+        <w:rFonts w:ascii="Arial" w:eastAsiaTheme="majorEastAsia" w:hAnsi="Arial" w:cs="Arial"/>
+        <w:sz w:val="18"/>
+      </w:rPr>
+      <w:t>cred</w:t>
+    </w:r>
+    <w:proofErr w:type="spellEnd"/>
+    <w:r>
+      <w:rPr>
+        <w:rFonts w:ascii="Arial" w:eastAsiaTheme="majorEastAsia" w:hAnsi="Arial" w:cs="Arial"/>
+        <w:sz w:val="18"/>
+      </w:rPr>
+      <w:t>.</w:t>
     </w:r>
     <w:r>
       <w:rPr>
@@ -3999,6 +4186,7 @@
   <w:style w:type="character" w:default="1" w:styleId="Fuentedeprrafopredeter">
     <w:name w:val="Default Paragraph Font"/>
     <w:uiPriority w:val="1"/>
+    <w:semiHidden/>
     <w:unhideWhenUsed/>
   </w:style>
   <w:style w:type="table" w:default="1" w:styleId="Tablanormal">
@@ -4533,66 +4721,6 @@
 </file>
 
 <file path=customXml/item1.xml><?xml version="1.0" encoding="utf-8"?>
-<?mso-contentType ?>
-<FormTemplates xmlns="http://schemas.microsoft.com/sharepoint/v3/contenttype/forms">
-  <Display>DocumentLibraryForm</Display>
-  <Edit>DocumentLibraryForm</Edit>
-  <New>DocumentLibraryForm</New>
-</FormTemplates>
-</file>
-
-<file path=customXml/item2.xml><?xml version="1.0" encoding="utf-8"?>
-<p:properties xmlns:p="http://schemas.microsoft.com/office/2006/metadata/properties" xmlns:xsi="http://www.w3.org/2001/XMLSchema-instance" xmlns:pc="http://schemas.microsoft.com/office/infopath/2007/PartnerControls">
-  <documentManagement>
-    <AppVersion xmlns="213c392e-f63f-49a9-a635-6ff0f5e49674" xsi:nil="true"/>
-    <Is_Collaboration_Space_Locked xmlns="213c392e-f63f-49a9-a635-6ff0f5e49674" xsi:nil="true"/>
-    <Self_Registration_Enabled xmlns="213c392e-f63f-49a9-a635-6ff0f5e49674" xsi:nil="true"/>
-    <Teachers xmlns="213c392e-f63f-49a9-a635-6ff0f5e49674">
-      <UserInfo>
-        <DisplayName/>
-        <AccountId xsi:nil="true"/>
-        <AccountType/>
-      </UserInfo>
-    </Teachers>
-    <Student_Groups xmlns="213c392e-f63f-49a9-a635-6ff0f5e49674">
-      <UserInfo>
-        <DisplayName/>
-        <AccountId xsi:nil="true"/>
-        <AccountType/>
-      </UserInfo>
-    </Student_Groups>
-    <Distribution_Groups xmlns="213c392e-f63f-49a9-a635-6ff0f5e49674" xsi:nil="true"/>
-    <LMS_Mappings xmlns="213c392e-f63f-49a9-a635-6ff0f5e49674" xsi:nil="true"/>
-    <Invited_Students xmlns="213c392e-f63f-49a9-a635-6ff0f5e49674" xsi:nil="true"/>
-    <Templates xmlns="213c392e-f63f-49a9-a635-6ff0f5e49674" xsi:nil="true"/>
-    <Has_Teacher_Only_SectionGroup xmlns="213c392e-f63f-49a9-a635-6ff0f5e49674" xsi:nil="true"/>
-    <CultureName xmlns="213c392e-f63f-49a9-a635-6ff0f5e49674" xsi:nil="true"/>
-    <TeamsChannelId xmlns="213c392e-f63f-49a9-a635-6ff0f5e49674" xsi:nil="true"/>
-    <Invited_Teachers xmlns="213c392e-f63f-49a9-a635-6ff0f5e49674" xsi:nil="true"/>
-    <IsNotebookLocked xmlns="213c392e-f63f-49a9-a635-6ff0f5e49674" xsi:nil="true"/>
-    <DefaultSectionNames xmlns="213c392e-f63f-49a9-a635-6ff0f5e49674" xsi:nil="true"/>
-    <Math_Settings xmlns="213c392e-f63f-49a9-a635-6ff0f5e49674" xsi:nil="true"/>
-    <Owner xmlns="213c392e-f63f-49a9-a635-6ff0f5e49674">
-      <UserInfo>
-        <DisplayName/>
-        <AccountId xsi:nil="true"/>
-        <AccountType/>
-      </UserInfo>
-    </Owner>
-    <Students xmlns="213c392e-f63f-49a9-a635-6ff0f5e49674">
-      <UserInfo>
-        <DisplayName/>
-        <AccountId xsi:nil="true"/>
-        <AccountType/>
-      </UserInfo>
-    </Students>
-    <NotebookType xmlns="213c392e-f63f-49a9-a635-6ff0f5e49674" xsi:nil="true"/>
-    <FolderType xmlns="213c392e-f63f-49a9-a635-6ff0f5e49674" xsi:nil="true"/>
-  </documentManagement>
-</p:properties>
-</file>
-
-<file path=customXml/item3.xml><?xml version="1.0" encoding="utf-8"?>
 <ct:contentTypeSchema xmlns:ct="http://schemas.microsoft.com/office/2006/metadata/contentType" xmlns:ma="http://schemas.microsoft.com/office/2006/metadata/properties/metaAttributes" ct:_="" ma:_="" ma:contentTypeName="Documento" ma:contentTypeID="0x0101005A4E51094ABB8047A44B1D8450A1C598" ma:contentTypeVersion="34" ma:contentTypeDescription="Crear nuevo documento." ma:contentTypeScope="" ma:versionID="c70265699b783ae025f184568e2f81ca">
   <xsd:schema xmlns:xsd="http://www.w3.org/2001/XMLSchema" xmlns:xs="http://www.w3.org/2001/XMLSchema" xmlns:p="http://schemas.microsoft.com/office/2006/metadata/properties" xmlns:ns3="213c392e-f63f-49a9-a635-6ff0f5e49674" xmlns:ns4="9394f7c0-c070-424c-bebb-9c359806334c" targetNamespace="http://schemas.microsoft.com/office/2006/metadata/properties" ma:root="true" ma:fieldsID="f9fd1a599970b4371318e44859216c59" ns3:_="" ns4:_="">
     <xsd:import namespace="213c392e-f63f-49a9-a635-6ff0f5e49674"/>
@@ -5009,6 +5137,66 @@
 </ct:contentTypeSchema>
 </file>
 
+<file path=customXml/item2.xml><?xml version="1.0" encoding="utf-8"?>
+<p:properties xmlns:p="http://schemas.microsoft.com/office/2006/metadata/properties" xmlns:xsi="http://www.w3.org/2001/XMLSchema-instance" xmlns:pc="http://schemas.microsoft.com/office/infopath/2007/PartnerControls">
+  <documentManagement>
+    <AppVersion xmlns="213c392e-f63f-49a9-a635-6ff0f5e49674" xsi:nil="true"/>
+    <Is_Collaboration_Space_Locked xmlns="213c392e-f63f-49a9-a635-6ff0f5e49674" xsi:nil="true"/>
+    <Self_Registration_Enabled xmlns="213c392e-f63f-49a9-a635-6ff0f5e49674" xsi:nil="true"/>
+    <Teachers xmlns="213c392e-f63f-49a9-a635-6ff0f5e49674">
+      <UserInfo>
+        <DisplayName/>
+        <AccountId xsi:nil="true"/>
+        <AccountType/>
+      </UserInfo>
+    </Teachers>
+    <Student_Groups xmlns="213c392e-f63f-49a9-a635-6ff0f5e49674">
+      <UserInfo>
+        <DisplayName/>
+        <AccountId xsi:nil="true"/>
+        <AccountType/>
+      </UserInfo>
+    </Student_Groups>
+    <Distribution_Groups xmlns="213c392e-f63f-49a9-a635-6ff0f5e49674" xsi:nil="true"/>
+    <LMS_Mappings xmlns="213c392e-f63f-49a9-a635-6ff0f5e49674" xsi:nil="true"/>
+    <Invited_Students xmlns="213c392e-f63f-49a9-a635-6ff0f5e49674" xsi:nil="true"/>
+    <Templates xmlns="213c392e-f63f-49a9-a635-6ff0f5e49674" xsi:nil="true"/>
+    <Has_Teacher_Only_SectionGroup xmlns="213c392e-f63f-49a9-a635-6ff0f5e49674" xsi:nil="true"/>
+    <CultureName xmlns="213c392e-f63f-49a9-a635-6ff0f5e49674" xsi:nil="true"/>
+    <TeamsChannelId xmlns="213c392e-f63f-49a9-a635-6ff0f5e49674" xsi:nil="true"/>
+    <Invited_Teachers xmlns="213c392e-f63f-49a9-a635-6ff0f5e49674" xsi:nil="true"/>
+    <IsNotebookLocked xmlns="213c392e-f63f-49a9-a635-6ff0f5e49674" xsi:nil="true"/>
+    <DefaultSectionNames xmlns="213c392e-f63f-49a9-a635-6ff0f5e49674" xsi:nil="true"/>
+    <Math_Settings xmlns="213c392e-f63f-49a9-a635-6ff0f5e49674" xsi:nil="true"/>
+    <Owner xmlns="213c392e-f63f-49a9-a635-6ff0f5e49674">
+      <UserInfo>
+        <DisplayName/>
+        <AccountId xsi:nil="true"/>
+        <AccountType/>
+      </UserInfo>
+    </Owner>
+    <Students xmlns="213c392e-f63f-49a9-a635-6ff0f5e49674">
+      <UserInfo>
+        <DisplayName/>
+        <AccountId xsi:nil="true"/>
+        <AccountType/>
+      </UserInfo>
+    </Students>
+    <NotebookType xmlns="213c392e-f63f-49a9-a635-6ff0f5e49674" xsi:nil="true"/>
+    <FolderType xmlns="213c392e-f63f-49a9-a635-6ff0f5e49674" xsi:nil="true"/>
+  </documentManagement>
+</p:properties>
+</file>
+
+<file path=customXml/item3.xml><?xml version="1.0" encoding="utf-8"?>
+<?mso-contentType ?>
+<FormTemplates xmlns="http://schemas.microsoft.com/sharepoint/v3/contenttype/forms">
+  <Display>DocumentLibraryForm</Display>
+  <Edit>DocumentLibraryForm</Edit>
+  <New>DocumentLibraryForm</New>
+</FormTemplates>
+</file>
+
 <file path=customXml/item4.xml><?xml version="1.0" encoding="utf-8"?>
 <b:Sources xmlns:b="http://schemas.openxmlformats.org/officeDocument/2006/bibliography" xmlns="http://schemas.openxmlformats.org/officeDocument/2006/bibliography" SelectedStyle="\IEEE2006OfficeOnline.xsl" StyleName="IEEE" Version="2006">
   <b:Source>
@@ -5027,28 +5215,28 @@
     <b:Title>Java™ Platform, Standard Edition 8. API Specification</b:Title>
     <b:RefOrder>2</b:RefOrder>
   </b:Source>
+  <b:Source>
+    <b:Tag>Dragon</b:Tag>
+    <b:SourceType>Book</b:SourceType>
+    <b:Guid>{858424F3-3BA1-4C73-9002-94F9A5E7739E}</b:Guid>
+    <b:Author>
+      <b:Author>
+        <b:NameList>
+          <b:Person>
+            <b:Last>Alfred Aho</b:Last>
+            <b:First>Jeffrey</b:First>
+            <b:Middle>Ullman, Ravi Sethi,Monica Lam</b:Middle>
+          </b:Person>
+        </b:NameList>
+      </b:Author>
+    </b:Author>
+    <b:Title>Compilers: Principles, Techniques, and Tools</b:Title>
+    <b:RefOrder>3</b:RefOrder>
+  </b:Source>
 </b:Sources>
 </file>
 
 <file path=customXml/itemProps1.xml><?xml version="1.0" encoding="utf-8"?>
-<ds:datastoreItem xmlns:ds="http://schemas.openxmlformats.org/officeDocument/2006/customXml" ds:itemID="{C0F67B1C-A622-4906-9DAE-95C9FA0544F2}">
-  <ds:schemaRefs>
-    <ds:schemaRef ds:uri="http://schemas.microsoft.com/sharepoint/v3/contenttype/forms"/>
-  </ds:schemaRefs>
-</ds:datastoreItem>
-</file>
-
-<file path=customXml/itemProps2.xml><?xml version="1.0" encoding="utf-8"?>
-<ds:datastoreItem xmlns:ds="http://schemas.openxmlformats.org/officeDocument/2006/customXml" ds:itemID="{054CC8C3-83EC-4275-8FE4-FA3166D2772C}">
-  <ds:schemaRefs>
-    <ds:schemaRef ds:uri="http://schemas.microsoft.com/office/2006/metadata/properties"/>
-    <ds:schemaRef ds:uri="http://schemas.microsoft.com/office/infopath/2007/PartnerControls"/>
-    <ds:schemaRef ds:uri="213c392e-f63f-49a9-a635-6ff0f5e49674"/>
-  </ds:schemaRefs>
-</ds:datastoreItem>
-</file>
-
-<file path=customXml/itemProps3.xml><?xml version="1.0" encoding="utf-8"?>
 <ds:datastoreItem xmlns:ds="http://schemas.openxmlformats.org/officeDocument/2006/customXml" ds:itemID="{E1AD36F5-C038-4EDD-A9C2-41B8752EF7DF}">
   <ds:schemaRefs>
     <ds:schemaRef ds:uri="http://schemas.microsoft.com/office/2006/metadata/contentType"/>
@@ -5067,8 +5255,26 @@
 </ds:datastoreItem>
 </file>
 
+<file path=customXml/itemProps2.xml><?xml version="1.0" encoding="utf-8"?>
+<ds:datastoreItem xmlns:ds="http://schemas.openxmlformats.org/officeDocument/2006/customXml" ds:itemID="{054CC8C3-83EC-4275-8FE4-FA3166D2772C}">
+  <ds:schemaRefs>
+    <ds:schemaRef ds:uri="http://schemas.microsoft.com/office/2006/metadata/properties"/>
+    <ds:schemaRef ds:uri="http://schemas.microsoft.com/office/infopath/2007/PartnerControls"/>
+    <ds:schemaRef ds:uri="213c392e-f63f-49a9-a635-6ff0f5e49674"/>
+  </ds:schemaRefs>
+</ds:datastoreItem>
+</file>
+
+<file path=customXml/itemProps3.xml><?xml version="1.0" encoding="utf-8"?>
+<ds:datastoreItem xmlns:ds="http://schemas.openxmlformats.org/officeDocument/2006/customXml" ds:itemID="{C0F67B1C-A622-4906-9DAE-95C9FA0544F2}">
+  <ds:schemaRefs>
+    <ds:schemaRef ds:uri="http://schemas.microsoft.com/sharepoint/v3/contenttype/forms"/>
+  </ds:schemaRefs>
+</ds:datastoreItem>
+</file>
+
 <file path=customXml/itemProps4.xml><?xml version="1.0" encoding="utf-8"?>
-<ds:datastoreItem xmlns:ds="http://schemas.openxmlformats.org/officeDocument/2006/customXml" ds:itemID="{EED562D5-E230-42C5-A789-60441C514842}">
+<ds:datastoreItem xmlns:ds="http://schemas.openxmlformats.org/officeDocument/2006/customXml" ds:itemID="{02464AA7-D5BF-4BA1-8995-1D85A4B78212}">
   <ds:schemaRefs>
     <ds:schemaRef ds:uri="http://schemas.openxmlformats.org/officeDocument/2006/bibliography"/>
   </ds:schemaRefs>

</xml_diff>

<commit_message>
Version final de Anteproyecto
</commit_message>
<xml_diff>
--- a/Anteproyecto.docx
+++ b/Anteproyecto.docx
@@ -28,14 +28,12 @@
         <w:jc w:val="center"/>
         <w:rPr>
           <w:rFonts w:ascii="Arial" w:hAnsi="Arial" w:cs="Arial"/>
-          <w:lang w:val="es-ES_tradnl"/>
         </w:rPr>
       </w:pPr>
       <w:r>
         <w:rPr>
           <w:rFonts w:ascii="Arial" w:hAnsi="Arial" w:cs="Arial"/>
           <w:b/>
-          <w:lang w:val="es-ES_tradnl"/>
         </w:rPr>
         <w:t>ANTEPROYECTO DEL PROYECTO FIN DE GRADO</w:t>
       </w:r>
@@ -84,60 +82,145 @@
           <w:sz w:val="22"/>
           <w:szCs w:val="22"/>
         </w:rPr>
-        <w:t>ELECTRÓNICA (DTE</w:t>
-      </w:r>
-      <w:proofErr w:type="gramStart"/>
+        <w:t>ELECTRÓNICA (DTE)</w:t>
+      </w:r>
+      <w:r>
+        <w:rPr>
+          <w:rFonts w:ascii="Arial" w:hAnsi="Arial" w:cs="Arial"/>
+          <w:sz w:val="22"/>
+          <w:szCs w:val="22"/>
+        </w:rPr>
+        <w:t>.</w:t>
+      </w:r>
+      <w:r>
+        <w:rPr>
+          <w:rFonts w:ascii="Arial" w:hAnsi="Arial" w:cs="Arial"/>
+          <w:sz w:val="22"/>
+          <w:szCs w:val="22"/>
+        </w:rPr>
+        <w:t>……………</w:t>
+      </w:r>
+      <w:r>
+        <w:rPr>
+          <w:rFonts w:ascii="Arial" w:hAnsi="Arial" w:cs="Arial"/>
+          <w:sz w:val="22"/>
+          <w:szCs w:val="22"/>
+        </w:rPr>
+        <w:t>...</w:t>
+      </w:r>
+      <w:r>
+        <w:rPr>
+          <w:rFonts w:ascii="Arial" w:hAnsi="Arial" w:cs="Arial"/>
+          <w:sz w:val="22"/>
+          <w:szCs w:val="22"/>
+        </w:rPr>
+        <w:t>……</w:t>
+      </w:r>
+    </w:p>
+    <w:p>
+      <w:pPr>
+        <w:spacing w:before="120"/>
+        <w:rPr>
+          <w:rFonts w:ascii="Arial" w:hAnsi="Arial" w:cs="Arial"/>
+          <w:bCs/>
+          <w:sz w:val="22"/>
+          <w:szCs w:val="22"/>
+        </w:rPr>
+      </w:pPr>
+      <w:r>
+        <w:rPr>
+          <w:rFonts w:ascii="Arial" w:hAnsi="Arial" w:cs="Arial"/>
+          <w:bCs/>
+          <w:sz w:val="22"/>
+          <w:szCs w:val="22"/>
+        </w:rPr>
+        <w:t xml:space="preserve">TITULACIÓN: </w:t>
+      </w:r>
       <w:r>
         <w:rPr>
           <w:rFonts w:ascii="Arial" w:hAnsi="Arial" w:cs="Arial"/>
           <w:b/>
-          <w:bCs/>
-          <w:sz w:val="22"/>
-          <w:szCs w:val="22"/>
-        </w:rPr>
-        <w:t>)</w:t>
-      </w:r>
-      <w:r>
-        <w:rPr>
-          <w:rFonts w:ascii="Arial" w:hAnsi="Arial" w:cs="Arial"/>
+          <w:sz w:val="22"/>
+          <w:szCs w:val="22"/>
+        </w:rPr>
+        <w:t>GRADO EN INGENIERÍA TELEMÁTICA</w:t>
+      </w:r>
+      <w:r>
+        <w:rPr>
+          <w:rFonts w:ascii="Arial" w:hAnsi="Arial" w:cs="Arial"/>
+          <w:bCs/>
+          <w:sz w:val="22"/>
+          <w:szCs w:val="22"/>
+        </w:rPr>
+        <w:t>….</w:t>
+      </w:r>
+      <w:r>
+        <w:rPr>
+          <w:rFonts w:ascii="Arial" w:hAnsi="Arial" w:cs="Arial"/>
+          <w:bCs/>
+          <w:sz w:val="22"/>
+          <w:szCs w:val="22"/>
+        </w:rPr>
+        <w:t>…………………………………….</w:t>
+      </w:r>
+    </w:p>
+    <w:p>
+      <w:pPr>
+        <w:spacing w:before="120"/>
+        <w:rPr>
+          <w:rFonts w:ascii="Arial" w:hAnsi="Arial" w:cs="Arial"/>
+          <w:bCs/>
+          <w:sz w:val="22"/>
+          <w:szCs w:val="22"/>
+        </w:rPr>
+      </w:pPr>
+    </w:p>
+    <w:p>
+      <w:pPr>
+        <w:spacing w:before="120"/>
+        <w:rPr>
+          <w:rFonts w:ascii="Arial" w:hAnsi="Arial" w:cs="Arial"/>
+          <w:bCs/>
+          <w:sz w:val="22"/>
+          <w:szCs w:val="22"/>
+        </w:rPr>
+      </w:pPr>
+      <w:r>
+        <w:rPr>
+          <w:rFonts w:ascii="Arial" w:hAnsi="Arial" w:cs="Arial"/>
+          <w:bCs/>
+          <w:sz w:val="22"/>
+          <w:szCs w:val="22"/>
+        </w:rPr>
+        <w:t xml:space="preserve">APELLIDOS ALUMNO: </w:t>
+      </w:r>
+      <w:r>
+        <w:rPr>
+          <w:rFonts w:ascii="Arial" w:hAnsi="Arial" w:cs="Arial"/>
+          <w:b/>
+          <w:sz w:val="22"/>
+          <w:szCs w:val="22"/>
+        </w:rPr>
+        <w:t>AMARÍS MARTOS</w:t>
+      </w:r>
+      <w:r>
+        <w:rPr>
+          <w:rFonts w:ascii="Arial" w:hAnsi="Arial" w:cs="Arial"/>
+          <w:bCs/>
+          <w:sz w:val="22"/>
+          <w:szCs w:val="22"/>
+        </w:rPr>
+        <w:t>……………………………………………………….</w:t>
+      </w:r>
+      <w:r>
+        <w:rPr>
+          <w:rFonts w:ascii="Arial" w:hAnsi="Arial" w:cs="Arial"/>
+          <w:bCs/>
           <w:sz w:val="22"/>
           <w:szCs w:val="22"/>
         </w:rPr>
         <w:t>.</w:t>
       </w:r>
-      <w:r>
-        <w:rPr>
-          <w:rFonts w:ascii="Arial" w:hAnsi="Arial" w:cs="Arial"/>
-          <w:sz w:val="22"/>
-          <w:szCs w:val="22"/>
-        </w:rPr>
-        <w:t>…</w:t>
-      </w:r>
-      <w:proofErr w:type="gramEnd"/>
-      <w:r>
-        <w:rPr>
-          <w:rFonts w:ascii="Arial" w:hAnsi="Arial" w:cs="Arial"/>
-          <w:sz w:val="22"/>
-          <w:szCs w:val="22"/>
-        </w:rPr>
-        <w:t>…………</w:t>
-      </w:r>
-      <w:r>
-        <w:rPr>
-          <w:rFonts w:ascii="Arial" w:hAnsi="Arial" w:cs="Arial"/>
-          <w:sz w:val="22"/>
-          <w:szCs w:val="22"/>
-        </w:rPr>
-        <w:t>...</w:t>
-      </w:r>
-      <w:r>
-        <w:rPr>
-          <w:rFonts w:ascii="Arial" w:hAnsi="Arial" w:cs="Arial"/>
-          <w:sz w:val="22"/>
-          <w:szCs w:val="22"/>
-        </w:rPr>
-        <w:t>……</w:t>
-      </w:r>
     </w:p>
     <w:p>
       <w:pPr>
@@ -156,7 +239,7 @@
           <w:sz w:val="22"/>
           <w:szCs w:val="22"/>
         </w:rPr>
-        <w:t xml:space="preserve">TITULACIÓN: </w:t>
+        <w:t xml:space="preserve">NOMBRE ALUMNO: </w:t>
       </w:r>
       <w:r>
         <w:rPr>
@@ -165,7 +248,25 @@
           <w:sz w:val="22"/>
           <w:szCs w:val="22"/>
         </w:rPr>
-        <w:t>GRADO EN INGENIER</w:t>
+        <w:t>MIGUEL</w:t>
+      </w:r>
+      <w:r>
+        <w:rPr>
+          <w:rFonts w:ascii="Arial" w:hAnsi="Arial" w:cs="Arial"/>
+          <w:bCs/>
+          <w:sz w:val="22"/>
+          <w:szCs w:val="22"/>
+        </w:rPr>
+        <w:t>………………………………………DNI:</w:t>
+      </w:r>
+      <w:r>
+        <w:rPr>
+          <w:rFonts w:ascii="Arial" w:hAnsi="Arial" w:cs="Arial"/>
+          <w:bCs/>
+          <w:sz w:val="22"/>
+          <w:szCs w:val="22"/>
+        </w:rPr>
+        <w:t xml:space="preserve"> </w:t>
       </w:r>
       <w:r>
         <w:rPr>
@@ -174,7 +275,36 @@
           <w:sz w:val="22"/>
           <w:szCs w:val="22"/>
         </w:rPr>
-        <w:t>Í</w:t>
+        <w:t>54022315F</w:t>
+      </w:r>
+      <w:r>
+        <w:rPr>
+          <w:rFonts w:ascii="Arial" w:hAnsi="Arial" w:cs="Arial"/>
+          <w:bCs/>
+          <w:sz w:val="22"/>
+          <w:szCs w:val="22"/>
+        </w:rPr>
+        <w:t>…………….</w:t>
+      </w:r>
+    </w:p>
+    <w:p>
+      <w:pPr>
+        <w:spacing w:before="120"/>
+        <w:rPr>
+          <w:rFonts w:ascii="Arial" w:hAnsi="Arial" w:cs="Arial"/>
+          <w:bCs/>
+          <w:sz w:val="22"/>
+          <w:szCs w:val="22"/>
+        </w:rPr>
+      </w:pPr>
+      <w:r>
+        <w:rPr>
+          <w:rFonts w:ascii="Arial" w:hAnsi="Arial" w:cs="Arial"/>
+          <w:bCs/>
+          <w:sz w:val="22"/>
+          <w:szCs w:val="22"/>
+        </w:rPr>
+        <w:t xml:space="preserve">Correo: </w:t>
       </w:r>
       <w:r>
         <w:rPr>
@@ -183,9 +313,8 @@
           <w:sz w:val="22"/>
           <w:szCs w:val="22"/>
         </w:rPr>
-        <w:t xml:space="preserve">A </w:t>
-      </w:r>
-      <w:proofErr w:type="gramStart"/>
+        <w:t>miguel.amaris.martos</w:t>
+      </w:r>
       <w:r>
         <w:rPr>
           <w:rFonts w:ascii="Arial" w:hAnsi="Arial" w:cs="Arial"/>
@@ -193,7 +322,47 @@
           <w:sz w:val="22"/>
           <w:szCs w:val="22"/>
         </w:rPr>
-        <w:t>TELEM</w:t>
+        <w:t>@alumnos.upm.es</w:t>
+      </w:r>
+      <w:r>
+        <w:rPr>
+          <w:rFonts w:ascii="Arial" w:hAnsi="Arial" w:cs="Arial"/>
+          <w:bCs/>
+          <w:sz w:val="22"/>
+          <w:szCs w:val="22"/>
+        </w:rPr>
+        <w:t>.................................................................</w:t>
+      </w:r>
+    </w:p>
+    <w:p>
+      <w:pPr>
+        <w:spacing w:before="120"/>
+        <w:rPr>
+          <w:rFonts w:ascii="Arial" w:hAnsi="Arial" w:cs="Arial"/>
+          <w:bCs/>
+          <w:sz w:val="22"/>
+          <w:szCs w:val="22"/>
+        </w:rPr>
+      </w:pPr>
+    </w:p>
+    <w:p>
+      <w:pPr>
+        <w:spacing w:before="120"/>
+        <w:rPr>
+          <w:rFonts w:ascii="Arial" w:hAnsi="Arial" w:cs="Arial"/>
+          <w:bCs/>
+          <w:sz w:val="22"/>
+          <w:szCs w:val="22"/>
+        </w:rPr>
+      </w:pPr>
+      <w:r>
+        <w:rPr>
+          <w:rFonts w:ascii="Arial" w:hAnsi="Arial" w:cs="Arial"/>
+          <w:bCs/>
+          <w:sz w:val="22"/>
+          <w:szCs w:val="22"/>
+        </w:rPr>
+        <w:t xml:space="preserve">TEMA: </w:t>
       </w:r>
       <w:r>
         <w:rPr>
@@ -202,285 +371,16 @@
           <w:sz w:val="22"/>
           <w:szCs w:val="22"/>
         </w:rPr>
-        <w:t>Á</w:t>
-      </w:r>
-      <w:r>
-        <w:rPr>
-          <w:rFonts w:ascii="Arial" w:hAnsi="Arial" w:cs="Arial"/>
-          <w:b/>
-          <w:sz w:val="22"/>
-          <w:szCs w:val="22"/>
-        </w:rPr>
-        <w:t>TICA</w:t>
-      </w:r>
-      <w:r>
-        <w:rPr>
-          <w:rFonts w:ascii="Arial" w:hAnsi="Arial" w:cs="Arial"/>
-          <w:bCs/>
-          <w:sz w:val="22"/>
-          <w:szCs w:val="22"/>
-        </w:rPr>
-        <w:t>….</w:t>
-      </w:r>
-      <w:proofErr w:type="gramEnd"/>
-      <w:r>
-        <w:rPr>
-          <w:rFonts w:ascii="Arial" w:hAnsi="Arial" w:cs="Arial"/>
-          <w:bCs/>
-          <w:sz w:val="22"/>
-          <w:szCs w:val="22"/>
-        </w:rPr>
-        <w:t>…………………………………….</w:t>
-      </w:r>
-    </w:p>
-    <w:p>
-      <w:pPr>
-        <w:spacing w:before="120"/>
-        <w:rPr>
-          <w:rFonts w:ascii="Arial" w:hAnsi="Arial" w:cs="Arial"/>
-          <w:bCs/>
-          <w:sz w:val="22"/>
-          <w:szCs w:val="22"/>
-        </w:rPr>
-      </w:pPr>
-    </w:p>
-    <w:p>
-      <w:pPr>
-        <w:spacing w:before="120"/>
-        <w:rPr>
-          <w:rFonts w:ascii="Arial" w:hAnsi="Arial" w:cs="Arial"/>
-          <w:bCs/>
-          <w:sz w:val="22"/>
-          <w:szCs w:val="22"/>
-        </w:rPr>
-      </w:pPr>
-      <w:r>
-        <w:rPr>
-          <w:rFonts w:ascii="Arial" w:hAnsi="Arial" w:cs="Arial"/>
-          <w:bCs/>
-          <w:sz w:val="22"/>
-          <w:szCs w:val="22"/>
-        </w:rPr>
-        <w:t xml:space="preserve">APELLIDOS ALUMNO: </w:t>
-      </w:r>
-      <w:r>
-        <w:rPr>
-          <w:rFonts w:ascii="Arial" w:hAnsi="Arial" w:cs="Arial"/>
-          <w:b/>
-          <w:sz w:val="22"/>
-          <w:szCs w:val="22"/>
-        </w:rPr>
-        <w:t>AMARÍS MARTOS</w:t>
-      </w:r>
-      <w:r>
-        <w:rPr>
-          <w:rFonts w:ascii="Arial" w:hAnsi="Arial" w:cs="Arial"/>
-          <w:bCs/>
-          <w:sz w:val="22"/>
-          <w:szCs w:val="22"/>
-        </w:rPr>
-        <w:t>…………………………………………………</w:t>
-      </w:r>
-      <w:proofErr w:type="gramStart"/>
-      <w:r>
-        <w:rPr>
-          <w:rFonts w:ascii="Arial" w:hAnsi="Arial" w:cs="Arial"/>
-          <w:bCs/>
-          <w:sz w:val="22"/>
-          <w:szCs w:val="22"/>
-        </w:rPr>
-        <w:t>…….</w:t>
-      </w:r>
-      <w:proofErr w:type="gramEnd"/>
-      <w:r>
-        <w:rPr>
-          <w:rFonts w:ascii="Arial" w:hAnsi="Arial" w:cs="Arial"/>
-          <w:bCs/>
-          <w:sz w:val="22"/>
-          <w:szCs w:val="22"/>
-        </w:rPr>
-        <w:t>.</w:t>
-      </w:r>
-    </w:p>
-    <w:p>
-      <w:pPr>
-        <w:spacing w:before="120"/>
-        <w:rPr>
-          <w:rFonts w:ascii="Arial" w:hAnsi="Arial" w:cs="Arial"/>
-          <w:bCs/>
-          <w:sz w:val="22"/>
-          <w:szCs w:val="22"/>
-        </w:rPr>
-      </w:pPr>
-      <w:r>
-        <w:rPr>
-          <w:rFonts w:ascii="Arial" w:hAnsi="Arial" w:cs="Arial"/>
-          <w:bCs/>
-          <w:sz w:val="22"/>
-          <w:szCs w:val="22"/>
-        </w:rPr>
-        <w:t xml:space="preserve">NOMBRE ALUMNO: </w:t>
-      </w:r>
-      <w:r>
-        <w:rPr>
-          <w:rFonts w:ascii="Arial" w:hAnsi="Arial" w:cs="Arial"/>
-          <w:b/>
-          <w:sz w:val="22"/>
-          <w:szCs w:val="22"/>
-        </w:rPr>
-        <w:t>MIGUEL</w:t>
-      </w:r>
-      <w:r>
-        <w:rPr>
-          <w:rFonts w:ascii="Arial" w:hAnsi="Arial" w:cs="Arial"/>
-          <w:bCs/>
-          <w:sz w:val="22"/>
-          <w:szCs w:val="22"/>
-        </w:rPr>
-        <w:t>………………………………………DNI:</w:t>
-      </w:r>
-      <w:r>
-        <w:rPr>
-          <w:rFonts w:ascii="Arial" w:hAnsi="Arial" w:cs="Arial"/>
-          <w:bCs/>
-          <w:sz w:val="22"/>
-          <w:szCs w:val="22"/>
-        </w:rPr>
-        <w:t xml:space="preserve"> </w:t>
-      </w:r>
-      <w:r>
-        <w:rPr>
-          <w:rFonts w:ascii="Arial" w:hAnsi="Arial" w:cs="Arial"/>
-          <w:b/>
-          <w:sz w:val="22"/>
-          <w:szCs w:val="22"/>
-        </w:rPr>
-        <w:t>54022315F</w:t>
-      </w:r>
-      <w:r>
-        <w:rPr>
-          <w:rFonts w:ascii="Arial" w:hAnsi="Arial" w:cs="Arial"/>
-          <w:bCs/>
-          <w:sz w:val="22"/>
-          <w:szCs w:val="22"/>
-        </w:rPr>
-        <w:t>…………….</w:t>
-      </w:r>
-    </w:p>
-    <w:p>
-      <w:pPr>
-        <w:spacing w:before="120"/>
-        <w:rPr>
-          <w:rFonts w:ascii="Arial" w:hAnsi="Arial" w:cs="Arial"/>
-          <w:bCs/>
-          <w:sz w:val="22"/>
-          <w:szCs w:val="22"/>
-        </w:rPr>
-      </w:pPr>
-      <w:r>
-        <w:rPr>
-          <w:rFonts w:ascii="Arial" w:hAnsi="Arial" w:cs="Arial"/>
-          <w:bCs/>
-          <w:sz w:val="22"/>
-          <w:szCs w:val="22"/>
-        </w:rPr>
-        <w:t xml:space="preserve">Correo: </w:t>
-      </w:r>
-      <w:r>
-        <w:rPr>
-          <w:rFonts w:ascii="Arial" w:hAnsi="Arial" w:cs="Arial"/>
-          <w:b/>
-          <w:sz w:val="22"/>
-          <w:szCs w:val="22"/>
-        </w:rPr>
-        <w:t>miguel.amaris.martos</w:t>
-      </w:r>
-      <w:r>
-        <w:rPr>
-          <w:rFonts w:ascii="Arial" w:hAnsi="Arial" w:cs="Arial"/>
-          <w:b/>
-          <w:sz w:val="22"/>
-          <w:szCs w:val="22"/>
-        </w:rPr>
-        <w:t>@alumnos.upm.es</w:t>
-      </w:r>
-      <w:r>
-        <w:rPr>
-          <w:rFonts w:ascii="Arial" w:hAnsi="Arial" w:cs="Arial"/>
-          <w:bCs/>
-          <w:sz w:val="22"/>
-          <w:szCs w:val="22"/>
-        </w:rPr>
-        <w:t>.................................................................</w:t>
-      </w:r>
-    </w:p>
-    <w:p>
-      <w:pPr>
-        <w:spacing w:before="120"/>
-        <w:rPr>
-          <w:rFonts w:ascii="Arial" w:hAnsi="Arial" w:cs="Arial"/>
-          <w:bCs/>
-          <w:sz w:val="22"/>
-          <w:szCs w:val="22"/>
-        </w:rPr>
-      </w:pPr>
-    </w:p>
-    <w:p>
-      <w:pPr>
-        <w:spacing w:before="120"/>
-        <w:rPr>
-          <w:rFonts w:ascii="Arial" w:hAnsi="Arial" w:cs="Arial"/>
-          <w:bCs/>
-          <w:sz w:val="22"/>
-          <w:szCs w:val="22"/>
-        </w:rPr>
-      </w:pPr>
-      <w:r>
-        <w:rPr>
-          <w:rFonts w:ascii="Arial" w:hAnsi="Arial" w:cs="Arial"/>
-          <w:bCs/>
-          <w:sz w:val="22"/>
-          <w:szCs w:val="22"/>
-        </w:rPr>
-        <w:t xml:space="preserve">TEMA: </w:t>
-      </w:r>
-      <w:r>
-        <w:rPr>
-          <w:rFonts w:ascii="Arial" w:hAnsi="Arial" w:cs="Arial"/>
-          <w:b/>
-          <w:sz w:val="22"/>
-          <w:szCs w:val="22"/>
-        </w:rPr>
-        <w:t xml:space="preserve">USO DE GENERADORES DE COMPILADORES PARA ANALIZAR Y PROCESAR INFORMACIÓN </w:t>
-      </w:r>
-      <w:proofErr w:type="gramStart"/>
-      <w:r>
-        <w:rPr>
-          <w:rFonts w:ascii="Arial" w:hAnsi="Arial" w:cs="Arial"/>
-          <w:b/>
-          <w:sz w:val="22"/>
-          <w:szCs w:val="22"/>
-        </w:rPr>
-        <w:t>TEXTUAL</w:t>
-      </w:r>
-      <w:r>
-        <w:rPr>
-          <w:rFonts w:ascii="Arial" w:hAnsi="Arial" w:cs="Arial"/>
-          <w:bCs/>
-          <w:sz w:val="22"/>
-          <w:szCs w:val="22"/>
-        </w:rPr>
-        <w:t>….</w:t>
-      </w:r>
-      <w:proofErr w:type="gramEnd"/>
-      <w:r>
-        <w:rPr>
-          <w:rFonts w:ascii="Arial" w:hAnsi="Arial" w:cs="Arial"/>
-          <w:bCs/>
-          <w:sz w:val="22"/>
-          <w:szCs w:val="22"/>
-        </w:rPr>
-        <w:t>…………….</w:t>
+        <w:t>USO DE GENERADORES DE COMPILADORES PARA ANALIZAR Y PROCESAR INFORMACIÓN TEXTUAL</w:t>
+      </w:r>
+      <w:r>
+        <w:rPr>
+          <w:rFonts w:ascii="Arial" w:hAnsi="Arial" w:cs="Arial"/>
+          <w:bCs/>
+          <w:sz w:val="22"/>
+          <w:szCs w:val="22"/>
+        </w:rPr>
+        <w:t>….…………….</w:t>
       </w:r>
       <w:r>
         <w:rPr>
@@ -516,7 +416,6 @@
         </w:rPr>
         <w:t xml:space="preserve">Si la memoria se va a redactar en </w:t>
       </w:r>
-      <w:proofErr w:type="gramStart"/>
       <w:r>
         <w:rPr>
           <w:rFonts w:ascii="Arial" w:hAnsi="Arial" w:cs="Arial"/>
@@ -525,9 +424,8 @@
           <w:sz w:val="22"/>
           <w:szCs w:val="22"/>
         </w:rPr>
-        <w:t>Inglés</w:t>
-      </w:r>
-      <w:proofErr w:type="gramEnd"/>
+        <w:t>inglés</w:t>
+      </w:r>
       <w:r>
         <w:rPr>
           <w:rFonts w:ascii="Arial" w:hAnsi="Arial" w:cs="Arial"/>
@@ -556,27 +454,7 @@
           <w:sz w:val="22"/>
           <w:szCs w:val="22"/>
         </w:rPr>
-        <w:t>EXPECTED TITLE: …………</w:t>
-      </w:r>
-      <w:proofErr w:type="gramStart"/>
-      <w:r>
-        <w:rPr>
-          <w:rFonts w:ascii="Arial" w:hAnsi="Arial" w:cs="Arial"/>
-          <w:bCs/>
-          <w:sz w:val="22"/>
-          <w:szCs w:val="22"/>
-        </w:rPr>
-        <w:t>…….</w:t>
-      </w:r>
-      <w:proofErr w:type="gramEnd"/>
-      <w:r>
-        <w:rPr>
-          <w:rFonts w:ascii="Arial" w:hAnsi="Arial" w:cs="Arial"/>
-          <w:bCs/>
-          <w:sz w:val="22"/>
-          <w:szCs w:val="22"/>
-        </w:rPr>
-        <w:t>.……………………………………………………………….....................................................………………………………………………………………………………………</w:t>
+        <w:t>EXPECTED TITLE: ………………..……………………………………………………………….....................................................………………………………………………………………………………………</w:t>
       </w:r>
     </w:p>
     <w:p>
@@ -603,7 +481,6 @@
         </w:rPr>
         <w:t xml:space="preserve">Si la memoria se va a redactar en </w:t>
       </w:r>
-      <w:proofErr w:type="gramStart"/>
       <w:r>
         <w:rPr>
           <w:rFonts w:ascii="Arial" w:hAnsi="Arial" w:cs="Arial"/>
@@ -612,9 +489,8 @@
           <w:sz w:val="22"/>
           <w:szCs w:val="22"/>
         </w:rPr>
-        <w:t>Español</w:t>
-      </w:r>
-      <w:proofErr w:type="gramEnd"/>
+        <w:t>español</w:t>
+      </w:r>
       <w:r>
         <w:rPr>
           <w:rFonts w:ascii="Arial" w:hAnsi="Arial" w:cs="Arial"/>
@@ -643,27 +519,7 @@
           <w:sz w:val="22"/>
           <w:szCs w:val="22"/>
         </w:rPr>
-        <w:t>TÍTULO PREVISTO EN ESPAÑOL: ……………</w:t>
-      </w:r>
-      <w:proofErr w:type="gramStart"/>
-      <w:r>
-        <w:rPr>
-          <w:rFonts w:ascii="Arial" w:hAnsi="Arial" w:cs="Arial"/>
-          <w:bCs/>
-          <w:sz w:val="22"/>
-          <w:szCs w:val="22"/>
-        </w:rPr>
-        <w:t>…….</w:t>
-      </w:r>
-      <w:proofErr w:type="gramEnd"/>
-      <w:r>
-        <w:rPr>
-          <w:rFonts w:ascii="Arial" w:hAnsi="Arial" w:cs="Arial"/>
-          <w:bCs/>
-          <w:sz w:val="22"/>
-          <w:szCs w:val="22"/>
-        </w:rPr>
-        <w:t>.……………………………………………………………………………………….…………………………………………………………………………………………………</w:t>
+        <w:t xml:space="preserve">TÍTULO PREVISTO EN ESPAÑOL: </w:t>
       </w:r>
     </w:p>
     <w:p>
@@ -680,42 +536,133 @@
       <w:r>
         <w:rPr>
           <w:rFonts w:ascii="Arial" w:hAnsi="Arial" w:cs="Arial"/>
-          <w:bCs/>
-          <w:sz w:val="22"/>
-          <w:szCs w:val="22"/>
-        </w:rPr>
-        <w:t>TÍTULO PREVISTO EN INGLÉS (obligatorio): ………………………………………………………………………………………………………………………………………………………………………………………………………………</w:t>
+          <w:b/>
+          <w:sz w:val="22"/>
+          <w:szCs w:val="22"/>
+        </w:rPr>
+        <w:t>ANÁLISIS Y PROCESAMIENTO DE INFORMACIÓN TEXTUAL UTILIZANDO GENERADORES DE COMPILADORES</w:t>
+      </w:r>
+      <w:r>
+        <w:rPr>
+          <w:rFonts w:ascii="Arial" w:hAnsi="Arial" w:cs="Arial"/>
+          <w:bCs/>
+          <w:sz w:val="22"/>
+          <w:szCs w:val="22"/>
+        </w:rPr>
+        <w:t xml:space="preserve">. </w:t>
       </w:r>
     </w:p>
     <w:p>
       <w:pPr>
         <w:spacing w:before="120"/>
-        <w:rPr>
-          <w:rFonts w:ascii="Arial" w:hAnsi="Arial" w:cs="Arial"/>
-          <w:bCs/>
-          <w:sz w:val="22"/>
-          <w:szCs w:val="22"/>
-        </w:rPr>
-      </w:pPr>
+        <w:ind w:left="360"/>
+        <w:rPr>
+          <w:rFonts w:ascii="Arial" w:hAnsi="Arial" w:cs="Arial"/>
+          <w:bCs/>
+          <w:sz w:val="22"/>
+          <w:szCs w:val="22"/>
+        </w:rPr>
+      </w:pPr>
+      <w:r>
+        <w:rPr>
+          <w:rFonts w:ascii="Arial" w:hAnsi="Arial" w:cs="Arial"/>
+          <w:bCs/>
+          <w:sz w:val="22"/>
+          <w:szCs w:val="22"/>
+        </w:rPr>
+        <w:t xml:space="preserve">TÍTULO PREVISTO EN INGLÉS (obligatorio): </w:t>
+      </w:r>
     </w:p>
     <w:p>
       <w:pPr>
         <w:spacing w:before="120"/>
-        <w:rPr>
-          <w:rFonts w:ascii="Arial" w:hAnsi="Arial" w:cs="Arial"/>
-          <w:bCs/>
-          <w:sz w:val="22"/>
-          <w:szCs w:val="22"/>
-        </w:rPr>
-      </w:pPr>
-      <w:r>
-        <w:rPr>
-          <w:rFonts w:ascii="Arial" w:hAnsi="Arial" w:cs="Arial"/>
-          <w:bCs/>
-          <w:sz w:val="22"/>
-          <w:szCs w:val="22"/>
-        </w:rPr>
-        <w:t>FECHA PREVISTA EXAMEN: ……………………………………………………………………….</w:t>
+        <w:ind w:left="360"/>
+        <w:rPr>
+          <w:rFonts w:ascii="Arial" w:hAnsi="Arial" w:cs="Arial"/>
+          <w:b/>
+          <w:sz w:val="22"/>
+          <w:szCs w:val="22"/>
+          <w:lang w:val="en-US"/>
+        </w:rPr>
+      </w:pPr>
+      <w:r>
+        <w:rPr>
+          <w:rFonts w:ascii="Arial" w:hAnsi="Arial" w:cs="Arial"/>
+          <w:b/>
+          <w:sz w:val="22"/>
+          <w:szCs w:val="22"/>
+          <w:lang w:val="en-US"/>
+        </w:rPr>
+        <w:t>ANALYSIS AND PROCESSING OF TEXTUAL INFORMATION USING COMPILER GENERATORS</w:t>
+      </w:r>
+    </w:p>
+    <w:p>
+      <w:pPr>
+        <w:spacing w:before="120"/>
+        <w:ind w:left="360"/>
+        <w:rPr>
+          <w:rFonts w:ascii="Arial" w:hAnsi="Arial" w:cs="Arial"/>
+          <w:b/>
+          <w:sz w:val="22"/>
+          <w:szCs w:val="22"/>
+          <w:lang w:val="en-US"/>
+        </w:rPr>
+      </w:pPr>
+    </w:p>
+    <w:p>
+      <w:pPr>
+        <w:spacing w:before="120"/>
+        <w:rPr>
+          <w:rFonts w:ascii="Arial" w:hAnsi="Arial" w:cs="Arial"/>
+          <w:bCs/>
+          <w:sz w:val="22"/>
+          <w:szCs w:val="22"/>
+        </w:rPr>
+      </w:pPr>
+      <w:r>
+        <w:rPr>
+          <w:rFonts w:ascii="Arial" w:hAnsi="Arial" w:cs="Arial"/>
+          <w:bCs/>
+          <w:sz w:val="22"/>
+          <w:szCs w:val="22"/>
+        </w:rPr>
+        <w:t>FECHA PREVISTA EXAMEN:</w:t>
+      </w:r>
+      <w:r>
+        <w:rPr>
+          <w:rFonts w:ascii="Arial" w:hAnsi="Arial" w:cs="Arial"/>
+          <w:bCs/>
+          <w:sz w:val="22"/>
+          <w:szCs w:val="22"/>
+        </w:rPr>
+        <w:t xml:space="preserve"> </w:t>
+      </w:r>
+      <w:r>
+        <w:rPr>
+          <w:rFonts w:ascii="Arial" w:hAnsi="Arial" w:cs="Arial"/>
+          <w:b/>
+          <w:sz w:val="22"/>
+          <w:szCs w:val="22"/>
+        </w:rPr>
+        <w:t>10/07/2024</w:t>
+      </w:r>
+      <w:r>
+        <w:rPr>
+          <w:rFonts w:ascii="Arial" w:hAnsi="Arial" w:cs="Arial"/>
+          <w:bCs/>
+          <w:sz w:val="22"/>
+          <w:szCs w:val="22"/>
+        </w:rPr>
+        <w:t>.</w:t>
+      </w:r>
+      <w:r>
+        <w:rPr>
+          <w:rFonts w:ascii="Arial" w:hAnsi="Arial" w:cs="Arial"/>
+          <w:bCs/>
+          <w:sz w:val="22"/>
+          <w:szCs w:val="22"/>
+        </w:rPr>
+        <w:t>……………………………………………………….</w:t>
       </w:r>
     </w:p>
     <w:p>
@@ -829,6 +776,7 @@
               <w:bottom w:val="single" w:sz="12" w:space="0" w:color="000000"/>
               <w:right w:val="single" w:sz="12" w:space="0" w:color="000000"/>
             </w:tcBorders>
+            <w:shd w:val="clear" w:color="auto" w:fill="000000" w:themeFill="text1"/>
           </w:tcPr>
           <w:p>
             <w:pPr>
@@ -881,10 +829,10 @@
               <w:bottom w:val="single" w:sz="12" w:space="0" w:color="000000"/>
               <w:right w:val="single" w:sz="12" w:space="0" w:color="000000"/>
             </w:tcBorders>
+            <w:shd w:val="clear" w:color="auto" w:fill="auto"/>
           </w:tcPr>
           <w:p>
             <w:pPr>
-              <w:jc w:val="center"/>
               <w:rPr>
                 <w:rFonts w:ascii="Arial" w:hAnsi="Arial" w:cs="Arial"/>
                 <w:b/>
@@ -946,7 +894,43 @@
           <w:sz w:val="22"/>
           <w:szCs w:val="22"/>
         </w:rPr>
-        <w:t xml:space="preserve">TUTOR: ………………………………………………………………………………………. </w:t>
+        <w:t xml:space="preserve">TUTOR: </w:t>
+      </w:r>
+      <w:r>
+        <w:rPr>
+          <w:rFonts w:ascii="Arial" w:hAnsi="Arial" w:cs="Arial"/>
+          <w:b/>
+          <w:sz w:val="22"/>
+          <w:szCs w:val="22"/>
+        </w:rPr>
+        <w:t>JOSÉ LUIS LÓPEZ PRESA</w:t>
+      </w:r>
+      <w:r>
+        <w:rPr>
+          <w:rFonts w:ascii="Arial" w:hAnsi="Arial" w:cs="Arial"/>
+          <w:bCs/>
+          <w:sz w:val="22"/>
+          <w:szCs w:val="22"/>
+        </w:rPr>
+        <w:t>…</w:t>
+      </w:r>
+      <w:r>
+        <w:rPr>
+          <w:rFonts w:ascii="Arial" w:hAnsi="Arial" w:cs="Arial"/>
+          <w:bCs/>
+          <w:sz w:val="22"/>
+          <w:szCs w:val="22"/>
+        </w:rPr>
+        <w:t>...</w:t>
+      </w:r>
+      <w:r>
+        <w:rPr>
+          <w:rFonts w:ascii="Arial" w:hAnsi="Arial" w:cs="Arial"/>
+          <w:bCs/>
+          <w:sz w:val="22"/>
+          <w:szCs w:val="22"/>
+        </w:rPr>
+        <w:t xml:space="preserve">…………………………………………………. </w:t>
       </w:r>
     </w:p>
     <w:p>
@@ -989,20 +973,9 @@
           <w:sz w:val="22"/>
           <w:szCs w:val="22"/>
         </w:rPr>
-        <w:t>V.</w:t>
-      </w:r>
-      <w:proofErr w:type="gramStart"/>
-      <w:r>
-        <w:rPr>
-          <w:rFonts w:ascii="Arial" w:hAnsi="Arial" w:cs="Arial"/>
-          <w:bCs/>
-          <w:sz w:val="22"/>
-          <w:szCs w:val="22"/>
-        </w:rPr>
-        <w:t>ºB.º</w:t>
+        <w:t>V.ºB.º</w:t>
       </w:r>
       <w:proofErr w:type="spellEnd"/>
-      <w:proofErr w:type="gramEnd"/>
       <w:r>
         <w:rPr>
           <w:rFonts w:ascii="Arial" w:hAnsi="Arial" w:cs="Arial"/>
@@ -1110,83 +1083,34 @@
           <w:sz w:val="22"/>
           <w:szCs w:val="22"/>
         </w:rPr>
-        <w:t>Empresa/Organismo: …………………………………………………………………</w:t>
-      </w:r>
-      <w:proofErr w:type="gramStart"/>
-      <w:r>
-        <w:rPr>
-          <w:rFonts w:ascii="Arial" w:hAnsi="Arial" w:cs="Arial"/>
-          <w:bCs/>
-          <w:sz w:val="22"/>
-          <w:szCs w:val="22"/>
-        </w:rPr>
-        <w:t>…….</w:t>
-      </w:r>
-      <w:proofErr w:type="gramEnd"/>
-      <w:r>
-        <w:rPr>
-          <w:rFonts w:ascii="Arial" w:hAnsi="Arial" w:cs="Arial"/>
-          <w:bCs/>
-          <w:sz w:val="22"/>
-          <w:szCs w:val="22"/>
-        </w:rPr>
-        <w:t>.</w:t>
-      </w:r>
-    </w:p>
-    <w:p>
-      <w:pPr>
-        <w:rPr>
-          <w:rFonts w:ascii="Arial" w:hAnsi="Arial" w:cs="Arial"/>
-        </w:rPr>
-      </w:pPr>
-    </w:p>
-    <w:p>
-      <w:pPr>
-        <w:rPr>
-          <w:rFonts w:ascii="Arial" w:hAnsi="Arial" w:cs="Arial"/>
-        </w:rPr>
-      </w:pPr>
-      <w:r>
-        <w:rPr>
-          <w:rFonts w:ascii="Arial" w:hAnsi="Arial" w:cs="Arial"/>
-        </w:rPr>
-        <w:lastRenderedPageBreak/>
-        <w:t xml:space="preserve">Financiación: Dpto.: </w:t>
-      </w:r>
-      <w:proofErr w:type="gramStart"/>
-      <w:r>
-        <w:rPr>
-          <w:rFonts w:ascii="Arial" w:hAnsi="Arial" w:cs="Arial"/>
-        </w:rPr>
-        <w:t>…….</w:t>
-      </w:r>
-      <w:proofErr w:type="gramEnd"/>
-      <w:r>
-        <w:rPr>
-          <w:rFonts w:ascii="Arial" w:hAnsi="Arial" w:cs="Arial"/>
-        </w:rPr>
-        <w:t>.</w:t>
+        <w:t>Empresa/Organismo: ………………………………………………………………………..</w:t>
+      </w:r>
+    </w:p>
+    <w:p>
+      <w:pPr>
+        <w:rPr>
+          <w:rFonts w:ascii="Arial" w:hAnsi="Arial" w:cs="Arial"/>
+        </w:rPr>
+      </w:pPr>
+    </w:p>
+    <w:p>
+      <w:pPr>
+        <w:rPr>
+          <w:rFonts w:ascii="Arial" w:hAnsi="Arial" w:cs="Arial"/>
+        </w:rPr>
+      </w:pPr>
+      <w:r>
+        <w:rPr>
+          <w:rFonts w:ascii="Arial" w:hAnsi="Arial" w:cs="Arial"/>
+        </w:rPr>
+        <w:t>Financiación: Dpto.: ……..</w:t>
       </w:r>
       <w:r>
         <w:rPr>
           <w:rFonts w:ascii="Arial" w:hAnsi="Arial" w:cs="Arial"/>
         </w:rPr>
         <w:tab/>
-        <w:t xml:space="preserve">Escuela: </w:t>
-      </w:r>
-      <w:proofErr w:type="gramStart"/>
-      <w:r>
-        <w:rPr>
-          <w:rFonts w:ascii="Arial" w:hAnsi="Arial" w:cs="Arial"/>
-        </w:rPr>
-        <w:t>…….</w:t>
-      </w:r>
-      <w:proofErr w:type="gramEnd"/>
-      <w:r>
-        <w:rPr>
-          <w:rFonts w:ascii="Arial" w:hAnsi="Arial" w:cs="Arial"/>
-        </w:rPr>
-        <w:t>Otros: ………………………………………….</w:t>
+        <w:t>Escuela: …….Otros: ………………………………………….</w:t>
       </w:r>
     </w:p>
     <w:p>
@@ -1243,7 +1167,6 @@
         <w:rPr>
           <w:rFonts w:ascii="Arial" w:hAnsi="Arial" w:cs="Arial"/>
           <w:b/>
-          <w:lang w:val="es-ES_tradnl"/>
         </w:rPr>
       </w:pPr>
     </w:p>
@@ -1258,13 +1181,11 @@
         <w:jc w:val="both"/>
         <w:rPr>
           <w:rFonts w:ascii="Arial" w:hAnsi="Arial" w:cs="Arial"/>
-          <w:lang w:val="es-ES_tradnl"/>
-        </w:rPr>
-      </w:pPr>
-      <w:r>
-        <w:rPr>
-          <w:rFonts w:ascii="Arial" w:hAnsi="Arial" w:cs="Arial"/>
-          <w:lang w:val="es-ES_tradnl"/>
+        </w:rPr>
+      </w:pPr>
+      <w:r>
+        <w:rPr>
+          <w:rFonts w:ascii="Arial" w:hAnsi="Arial" w:cs="Arial"/>
         </w:rPr>
         <w:t>INTRODUCCIÓN</w:t>
       </w:r>
@@ -1358,55 +1279,7 @@
         <w:rPr>
           <w:rFonts w:ascii="Arial" w:hAnsi="Arial" w:cs="Arial"/>
         </w:rPr>
-        <w:t xml:space="preserve"> </w:t>
-      </w:r>
-      <w:r>
-        <w:rPr>
-          <w:rFonts w:ascii="Arial" w:hAnsi="Arial" w:cs="Arial"/>
-        </w:rPr>
-        <w:t xml:space="preserve">proyecto se enfoca en explorar el potencial de JavaCC y su aplicación en la asignatura Procesamiento de la Información </w:t>
-      </w:r>
-      <w:r>
-        <w:rPr>
-          <w:rFonts w:ascii="Arial" w:hAnsi="Arial" w:cs="Arial"/>
-        </w:rPr>
-        <w:t>en Aplicaciones Telemáticas</w:t>
-      </w:r>
-      <w:r>
-        <w:rPr>
-          <w:rFonts w:ascii="Arial" w:hAnsi="Arial" w:cs="Arial"/>
-        </w:rPr>
-        <w:t xml:space="preserve"> (PIAT). El objetivo principal es aprender a utilizar JavaCC, aplicarlo en prácticas de PIAT y crear </w:t>
-      </w:r>
-      <w:r>
-        <w:rPr>
-          <w:rFonts w:ascii="Arial" w:hAnsi="Arial" w:cs="Arial"/>
-        </w:rPr>
-        <w:t xml:space="preserve">una </w:t>
-      </w:r>
-      <w:r>
-        <w:rPr>
-          <w:rFonts w:ascii="Arial" w:hAnsi="Arial" w:cs="Arial"/>
-        </w:rPr>
-        <w:t>documentación que respalde su vers</w:t>
-      </w:r>
-      <w:r>
-        <w:rPr>
-          <w:rFonts w:ascii="Arial" w:hAnsi="Arial" w:cs="Arial"/>
-        </w:rPr>
-        <w:t>atilidad</w:t>
-      </w:r>
-      <w:r>
-        <w:rPr>
-          <w:rFonts w:ascii="Arial" w:hAnsi="Arial" w:cs="Arial"/>
-        </w:rPr>
-        <w:t xml:space="preserve"> para el análisis de gramáticas y el procesamiento de información</w:t>
-      </w:r>
-      <w:r>
-        <w:rPr>
-          <w:rFonts w:ascii="Arial" w:hAnsi="Arial" w:cs="Arial"/>
-        </w:rPr>
-        <w:t>.</w:t>
+        <w:t xml:space="preserve"> proyecto se enfoca en explorar el potencial de JavaCC y su aplicación en la asignatura Procesamiento de la Información en Aplicaciones Telemáticas (PIAT). El objetivo principal es aprender a utilizar JavaCC, aplicarlo en prácticas de PIAT y crear una documentación que respalde su versatilidad para el análisis de gramáticas y el procesamiento de información.</w:t>
       </w:r>
     </w:p>
     <w:p>
@@ -1420,13 +1293,11 @@
         <w:jc w:val="both"/>
         <w:rPr>
           <w:rFonts w:ascii="Arial" w:hAnsi="Arial" w:cs="Arial"/>
-          <w:lang w:val="es-ES_tradnl"/>
-        </w:rPr>
-      </w:pPr>
-      <w:r>
-        <w:rPr>
-          <w:rFonts w:ascii="Arial" w:hAnsi="Arial" w:cs="Arial"/>
-          <w:lang w:val="es-ES_tradnl"/>
+        </w:rPr>
+      </w:pPr>
+      <w:r>
+        <w:rPr>
+          <w:rFonts w:ascii="Arial" w:hAnsi="Arial" w:cs="Arial"/>
         </w:rPr>
         <w:t>OBJETIVOS</w:t>
       </w:r>
@@ -1552,7 +1423,6 @@
         <w:rPr>
           <w:rFonts w:ascii="Arial" w:hAnsi="Arial" w:cs="Arial"/>
           <w:color w:val="000000"/>
-          <w:lang w:val="es-ES_tradnl"/>
         </w:rPr>
         <w:t>ESPECIFICACIONES Y RESTRICCIONES DE DISEÑO</w:t>
       </w:r>
@@ -1619,7 +1489,6 @@
         <w:rPr>
           <w:rFonts w:ascii="Arial" w:hAnsi="Arial" w:cs="Arial"/>
           <w:color w:val="000000"/>
-          <w:lang w:val="es-ES_tradnl"/>
         </w:rPr>
       </w:pPr>
     </w:p>
@@ -1631,7 +1500,6 @@
         <w:rPr>
           <w:rFonts w:ascii="Arial" w:hAnsi="Arial" w:cs="Arial"/>
           <w:color w:val="000000"/>
-          <w:lang w:val="es-ES_tradnl"/>
         </w:rPr>
       </w:pPr>
     </w:p>
@@ -1652,9 +1520,7 @@
         <w:rPr>
           <w:rFonts w:ascii="Arial" w:hAnsi="Arial" w:cs="Arial"/>
           <w:color w:val="000000"/>
-          <w:lang w:val="es-ES_tradnl"/>
-        </w:rPr>
-        <w:lastRenderedPageBreak/>
+        </w:rPr>
         <w:t>METODOLOGÍA DE TRABAJO PROPUESTA</w:t>
       </w:r>
     </w:p>
@@ -1666,14 +1532,12 @@
         <w:rPr>
           <w:rFonts w:ascii="Arial" w:hAnsi="Arial" w:cs="Arial"/>
           <w:color w:val="000000"/>
-          <w:lang w:val="es-ES_tradnl"/>
-        </w:rPr>
-      </w:pPr>
-      <w:r>
-        <w:rPr>
-          <w:rFonts w:ascii="Arial" w:hAnsi="Arial" w:cs="Arial"/>
-          <w:color w:val="000000"/>
-          <w:lang w:val="es-ES_tradnl"/>
+        </w:rPr>
+      </w:pPr>
+      <w:r>
+        <w:rPr>
+          <w:rFonts w:ascii="Arial" w:hAnsi="Arial" w:cs="Arial"/>
+          <w:color w:val="000000"/>
         </w:rPr>
         <w:t>La metodología de trabajo propuesta se basará en un enfoque iterativo. Comenzaremos con la exploración y aprendizaje de JavaCC, seguido de la aplicación práctica en las prácticas de PIAT. La documentación se generará de manera continua a medida que se adquiera experiencia con JavaCC y se aplique en el contexto de PIAT. Se fomentará la retroalimentación y la mejora constante de la documentación.</w:t>
       </w:r>
@@ -1695,7 +1559,6 @@
         <w:rPr>
           <w:rFonts w:ascii="Arial" w:hAnsi="Arial" w:cs="Arial"/>
           <w:color w:val="000000"/>
-          <w:lang w:val="es-ES_tradnl"/>
         </w:rPr>
         <w:t>DESGLOSE DE TAREAS Y CRONOGRAMA</w:t>
       </w:r>
@@ -1715,14 +1578,7 @@
           <w:rFonts w:ascii="Arial" w:hAnsi="Arial" w:cs="Arial"/>
           <w:color w:val="000000"/>
         </w:rPr>
-        <w:t xml:space="preserve"> </w:t>
-      </w:r>
-      <w:r>
-        <w:rPr>
-          <w:rFonts w:ascii="Arial" w:hAnsi="Arial" w:cs="Arial"/>
-          <w:color w:val="000000"/>
-        </w:rPr>
-        <w:t>El proyecto se dividirá en las siguientes tareas principales:</w:t>
+        <w:t xml:space="preserve"> El proyecto se dividirá en las siguientes tareas principales:</w:t>
       </w:r>
     </w:p>
     <w:p>
@@ -1898,20 +1754,62 @@
         <w:spacing w:before="120" w:after="240"/>
         <w:ind w:left="720"/>
         <w:jc w:val="both"/>
-      </w:pPr>
-      <w:r>
-        <w:rPr>
-          <w:rFonts w:ascii="Arial" w:hAnsi="Arial" w:cs="Arial"/>
-          <w:color w:val="000000"/>
-        </w:rPr>
-        <w:t>…insertar diagrama</w:t>
-      </w:r>
-      <w:r>
-        <w:rPr>
-          <w:rFonts w:ascii="Arial" w:hAnsi="Arial" w:cs="Arial"/>
-          <w:color w:val="000000"/>
-        </w:rPr>
-        <w:t>…</w:t>
+        <w:rPr>
+          <w:rFonts w:ascii="Arial" w:hAnsi="Arial" w:cs="Arial"/>
+          <w:color w:val="000000"/>
+        </w:rPr>
+      </w:pPr>
+      <w:r>
+        <w:rPr>
+          <w:rFonts w:ascii="Arial" w:hAnsi="Arial" w:cs="Arial"/>
+          <w:noProof/>
+          <w:color w:val="000000"/>
+        </w:rPr>
+        <w:drawing>
+          <wp:inline distT="0" distB="0" distL="0" distR="0" wp14:anchorId="6673046B" wp14:editId="341A9570">
+            <wp:extent cx="5084618" cy="2597895"/>
+            <wp:effectExtent l="0" t="0" r="1905" b="0"/>
+            <wp:docPr id="394738148" name="Imagen 1"/>
+            <wp:cNvGraphicFramePr>
+              <a:graphicFrameLocks xmlns:a="http://schemas.openxmlformats.org/drawingml/2006/main" noChangeAspect="1"/>
+            </wp:cNvGraphicFramePr>
+            <a:graphic xmlns:a="http://schemas.openxmlformats.org/drawingml/2006/main">
+              <a:graphicData uri="http://schemas.openxmlformats.org/drawingml/2006/picture">
+                <pic:pic xmlns:pic="http://schemas.openxmlformats.org/drawingml/2006/picture">
+                  <pic:nvPicPr>
+                    <pic:cNvPr id="0" name="Picture 2"/>
+                    <pic:cNvPicPr>
+                      <a:picLocks noChangeAspect="1" noChangeArrowheads="1"/>
+                    </pic:cNvPicPr>
+                  </pic:nvPicPr>
+                  <pic:blipFill>
+                    <a:blip r:embed="rId11">
+                      <a:extLst>
+                        <a:ext uri="{28A0092B-C50C-407E-A947-70E740481C1C}">
+                          <a14:useLocalDpi xmlns:a14="http://schemas.microsoft.com/office/drawing/2010/main" val="0"/>
+                        </a:ext>
+                      </a:extLst>
+                    </a:blip>
+                    <a:srcRect/>
+                    <a:stretch>
+                      <a:fillRect/>
+                    </a:stretch>
+                  </pic:blipFill>
+                  <pic:spPr bwMode="auto">
+                    <a:xfrm>
+                      <a:off x="0" y="0"/>
+                      <a:ext cx="5104087" cy="2607842"/>
+                    </a:xfrm>
+                    <a:prstGeom prst="rect">
+                      <a:avLst/>
+                    </a:prstGeom>
+                    <a:noFill/>
+                  </pic:spPr>
+                </pic:pic>
+              </a:graphicData>
+            </a:graphic>
+          </wp:inline>
+        </w:drawing>
       </w:r>
     </w:p>
     <w:p>
@@ -1931,7 +1829,6 @@
         <w:rPr>
           <w:rFonts w:ascii="Arial" w:hAnsi="Arial" w:cs="Arial"/>
           <w:color w:val="000000"/>
-          <w:lang w:val="es-ES_tradnl"/>
         </w:rPr>
         <w:t>RECURSOS PREVISTOS</w:t>
       </w:r>
@@ -1946,7 +1843,6 @@
         <w:rPr>
           <w:rFonts w:ascii="Arial" w:hAnsi="Arial" w:cs="Arial"/>
           <w:color w:val="000000"/>
-          <w:lang w:val="es-ES_tradnl"/>
         </w:rPr>
         <w:t>Los recursos necesarios incluyen:</w:t>
       </w:r>
@@ -1963,16 +1859,28 @@
         <w:rPr>
           <w:rFonts w:ascii="Arial" w:hAnsi="Arial" w:cs="Arial"/>
           <w:color w:val="000000"/>
-          <w:lang w:val="es-ES_tradnl"/>
-        </w:rPr>
-      </w:pPr>
-      <w:r>
-        <w:rPr>
-          <w:rFonts w:ascii="Arial" w:hAnsi="Arial" w:cs="Arial"/>
-          <w:color w:val="000000"/>
-          <w:lang w:val="es-ES_tradnl"/>
-        </w:rPr>
-        <w:t>Equipo de desarrollo con acceso a una computadora y conexión a Internet.</w:t>
+        </w:rPr>
+      </w:pPr>
+      <w:r>
+        <w:rPr>
+          <w:rFonts w:ascii="Arial" w:hAnsi="Arial" w:cs="Arial"/>
+          <w:color w:val="000000"/>
+        </w:rPr>
+        <w:t>Equipo de desarrollo con acceso a un</w:t>
+      </w:r>
+      <w:r>
+        <w:rPr>
+          <w:rFonts w:ascii="Arial" w:hAnsi="Arial" w:cs="Arial"/>
+          <w:color w:val="000000"/>
+        </w:rPr>
+        <w:t xml:space="preserve"> ordenador </w:t>
+      </w:r>
+      <w:r>
+        <w:rPr>
+          <w:rFonts w:ascii="Arial" w:hAnsi="Arial" w:cs="Arial"/>
+          <w:color w:val="000000"/>
+        </w:rPr>
+        <w:t>y conexión a Internet.</w:t>
       </w:r>
     </w:p>
     <w:p>
@@ -1987,14 +1895,12 @@
         <w:rPr>
           <w:rFonts w:ascii="Arial" w:hAnsi="Arial" w:cs="Arial"/>
           <w:color w:val="000000"/>
-          <w:lang w:val="es-ES_tradnl"/>
-        </w:rPr>
-      </w:pPr>
-      <w:r>
-        <w:rPr>
-          <w:rFonts w:ascii="Arial" w:hAnsi="Arial" w:cs="Arial"/>
-          <w:color w:val="000000"/>
-          <w:lang w:val="es-ES_tradnl"/>
+        </w:rPr>
+      </w:pPr>
+      <w:r>
+        <w:rPr>
+          <w:rFonts w:ascii="Arial" w:hAnsi="Arial" w:cs="Arial"/>
+          <w:color w:val="000000"/>
         </w:rPr>
         <w:t xml:space="preserve">IDE de desarrollo </w:t>
       </w:r>
@@ -2002,7 +1908,6 @@
         <w:rPr>
           <w:rFonts w:ascii="Arial" w:hAnsi="Arial" w:cs="Arial"/>
           <w:color w:val="000000"/>
-          <w:lang w:val="es-ES_tradnl"/>
         </w:rPr>
         <w:t>JavaCC (Eclipse)</w:t>
       </w:r>
@@ -2019,14 +1924,12 @@
         <w:rPr>
           <w:rFonts w:ascii="Arial" w:hAnsi="Arial" w:cs="Arial"/>
           <w:color w:val="000000"/>
-          <w:lang w:val="es-ES_tradnl"/>
-        </w:rPr>
-      </w:pPr>
-      <w:r>
-        <w:rPr>
-          <w:rFonts w:ascii="Arial" w:hAnsi="Arial" w:cs="Arial"/>
-          <w:color w:val="000000"/>
-          <w:lang w:val="es-ES_tradnl"/>
+        </w:rPr>
+      </w:pPr>
+      <w:r>
+        <w:rPr>
+          <w:rFonts w:ascii="Arial" w:hAnsi="Arial" w:cs="Arial"/>
+          <w:color w:val="000000"/>
         </w:rPr>
         <w:t>Material de referencia sobre JavaCC y PIAT.</w:t>
       </w:r>
@@ -2043,14 +1946,12 @@
         <w:rPr>
           <w:rFonts w:ascii="Arial" w:hAnsi="Arial" w:cs="Arial"/>
           <w:color w:val="000000"/>
-          <w:lang w:val="es-ES_tradnl"/>
-        </w:rPr>
-      </w:pPr>
-      <w:r>
-        <w:rPr>
-          <w:rFonts w:ascii="Arial" w:hAnsi="Arial" w:cs="Arial"/>
-          <w:color w:val="000000"/>
-          <w:lang w:val="es-ES_tradnl"/>
+        </w:rPr>
+      </w:pPr>
+      <w:r>
+        <w:rPr>
+          <w:rFonts w:ascii="Arial" w:hAnsi="Arial" w:cs="Arial"/>
+          <w:color w:val="000000"/>
         </w:rPr>
         <w:t xml:space="preserve">Posible colaboración con compañeros y profesores para obtener retroalimentación y orientación. </w:t>
       </w:r>
@@ -2061,7 +1962,38 @@
         <w:ind w:left="720"/>
         <w:jc w:val="both"/>
         <w:rPr>
-          <w:noProof/>
+          <w:color w:val="000000"/>
+          <w:u w:val="single"/>
+        </w:rPr>
+      </w:pPr>
+    </w:p>
+    <w:p>
+      <w:pPr>
+        <w:pStyle w:val="Prrafodelista"/>
+        <w:numPr>
+          <w:ilvl w:val="0"/>
+          <w:numId w:val="1"/>
+        </w:numPr>
+        <w:spacing w:before="120"/>
+        <w:jc w:val="both"/>
+        <w:rPr>
+          <w:color w:val="000000"/>
+        </w:rPr>
+      </w:pPr>
+      <w:r>
+        <w:rPr>
+          <w:rFonts w:ascii="Arial" w:hAnsi="Arial" w:cs="Arial"/>
+          <w:color w:val="000000"/>
+        </w:rPr>
+        <w:t>BIBLIOGRAFÍA</w:t>
+      </w:r>
+    </w:p>
+    <w:p>
+      <w:pPr>
+        <w:spacing w:before="120"/>
+        <w:ind w:left="720"/>
+        <w:jc w:val="both"/>
+        <w:rPr>
           <w:sz w:val="20"/>
           <w:szCs w:val="20"/>
         </w:rPr>
@@ -2118,12 +2050,12 @@
             <w:pPr>
               <w:pStyle w:val="Bibliografa"/>
               <w:rPr>
-                <w:noProof/>
+                <w:lang w:val="en-US"/>
               </w:rPr>
             </w:pPr>
             <w:r>
               <w:rPr>
-                <w:noProof/>
+                <w:lang w:val="en-US"/>
               </w:rPr>
               <w:t xml:space="preserve">[1] </w:t>
             </w:r>
@@ -2138,21 +2070,26 @@
             <w:pPr>
               <w:pStyle w:val="Bibliografa"/>
               <w:rPr>
-                <w:noProof/>
+                <w:lang w:val="en-US"/>
               </w:rPr>
             </w:pPr>
             <w:r>
               <w:rPr>
-                <w:noProof/>
                 <w:lang w:val="en-US"/>
               </w:rPr>
-              <w:t xml:space="preserve">«JavaCC. The most popular parser generator for use with Java applications.,» [En línea]. </w:t>
+              <w:t xml:space="preserve">«JavaCC. The most popular parser generator for use with Java applications.,» [En </w:t>
             </w:r>
             <w:r>
               <w:rPr>
-                <w:noProof/>
+                <w:lang w:val="en-US"/>
               </w:rPr>
-              <w:t>Available: https://javacc.github.io/javacc/.</w:t>
+              <w:t>línea</w:t>
+            </w:r>
+            <w:r>
+              <w:rPr>
+                <w:lang w:val="en-US"/>
+              </w:rPr>
+              <w:t>]. Available: https://javacc.github.io/javacc/.</w:t>
             </w:r>
           </w:p>
         </w:tc>
@@ -2171,12 +2108,12 @@
             <w:pPr>
               <w:pStyle w:val="Bibliografa"/>
               <w:rPr>
-                <w:noProof/>
+                <w:lang w:val="en-US"/>
               </w:rPr>
             </w:pPr>
             <w:r>
               <w:rPr>
-                <w:noProof/>
+                <w:lang w:val="en-US"/>
               </w:rPr>
               <w:t xml:space="preserve">[2] </w:t>
             </w:r>
@@ -2191,16 +2128,26 @@
             <w:pPr>
               <w:pStyle w:val="Bibliografa"/>
               <w:rPr>
-                <w:noProof/>
                 <w:lang w:val="en-US"/>
               </w:rPr>
             </w:pPr>
             <w:r>
               <w:rPr>
-                <w:noProof/>
                 <w:lang w:val="en-US"/>
               </w:rPr>
-              <w:t>«Java™ Platform, Standard Edition 8. API Specification,» [En línea]. Available: https://docs.oracle.com/javase/8/docs/api/index.html.</w:t>
+              <w:t>«Java™ Platform, Standard Edition 8. API Specification,» [</w:t>
+            </w:r>
+            <w:r>
+              <w:rPr>
+                <w:lang w:val="en-US"/>
+              </w:rPr>
+              <w:t>En línea</w:t>
+            </w:r>
+            <w:r>
+              <w:rPr>
+                <w:lang w:val="en-US"/>
+              </w:rPr>
+              <w:t>]. Available: https://docs.oracle.com/javase/8/docs/api/index.html.</w:t>
             </w:r>
           </w:p>
         </w:tc>
@@ -2219,12 +2166,12 @@
             <w:pPr>
               <w:pStyle w:val="Bibliografa"/>
               <w:rPr>
-                <w:noProof/>
+                <w:lang w:val="en-US"/>
               </w:rPr>
             </w:pPr>
             <w:r>
               <w:rPr>
-                <w:noProof/>
+                <w:lang w:val="en-US"/>
               </w:rPr>
               <w:t xml:space="preserve">[3] </w:t>
             </w:r>
@@ -2239,13 +2186,11 @@
             <w:pPr>
               <w:pStyle w:val="Bibliografa"/>
               <w:rPr>
-                <w:noProof/>
                 <w:lang w:val="en-US"/>
               </w:rPr>
             </w:pPr>
             <w:r>
               <w:rPr>
-                <w:noProof/>
                 <w:lang w:val="en-US"/>
               </w:rPr>
               <w:t xml:space="preserve">J. U. R. S. L. Alfred Aho, Compilers: Principles, Techniques, and Tools. </w:t>
@@ -2258,7 +2203,6 @@
       <w:pPr>
         <w:divId w:val="1052189781"/>
         <w:rPr>
-          <w:noProof/>
           <w:lang w:val="en-US"/>
         </w:rPr>
       </w:pPr>
@@ -2347,6 +2291,150 @@
         </w:rPr>
         <w:tab/>
       </w:r>
+    </w:p>
+    <w:p>
+      <w:pPr>
+        <w:jc w:val="both"/>
+        <w:rPr>
+          <w:rFonts w:ascii="Arial" w:hAnsi="Arial" w:cs="Arial"/>
+          <w:lang w:val="en-US"/>
+        </w:rPr>
+      </w:pPr>
+    </w:p>
+    <w:p>
+      <w:pPr>
+        <w:jc w:val="both"/>
+        <w:rPr>
+          <w:rFonts w:ascii="Arial" w:hAnsi="Arial" w:cs="Arial"/>
+          <w:lang w:val="en-US"/>
+        </w:rPr>
+      </w:pPr>
+    </w:p>
+    <w:p>
+      <w:pPr>
+        <w:jc w:val="both"/>
+        <w:rPr>
+          <w:rFonts w:ascii="Arial" w:hAnsi="Arial" w:cs="Arial"/>
+          <w:lang w:val="en-US"/>
+        </w:rPr>
+      </w:pPr>
+    </w:p>
+    <w:p>
+      <w:pPr>
+        <w:jc w:val="both"/>
+        <w:rPr>
+          <w:rFonts w:ascii="Arial" w:hAnsi="Arial" w:cs="Arial"/>
+          <w:lang w:val="en-US"/>
+        </w:rPr>
+      </w:pPr>
+    </w:p>
+    <w:p>
+      <w:pPr>
+        <w:jc w:val="both"/>
+        <w:rPr>
+          <w:rFonts w:ascii="Arial" w:hAnsi="Arial" w:cs="Arial"/>
+          <w:lang w:val="en-US"/>
+        </w:rPr>
+      </w:pPr>
+    </w:p>
+    <w:p>
+      <w:pPr>
+        <w:jc w:val="both"/>
+        <w:rPr>
+          <w:rFonts w:ascii="Arial" w:hAnsi="Arial" w:cs="Arial"/>
+          <w:lang w:val="en-US"/>
+        </w:rPr>
+      </w:pPr>
+    </w:p>
+    <w:p>
+      <w:pPr>
+        <w:jc w:val="both"/>
+        <w:rPr>
+          <w:rFonts w:ascii="Arial" w:hAnsi="Arial" w:cs="Arial"/>
+          <w:lang w:val="en-US"/>
+        </w:rPr>
+      </w:pPr>
+    </w:p>
+    <w:p>
+      <w:pPr>
+        <w:jc w:val="both"/>
+        <w:rPr>
+          <w:rFonts w:ascii="Arial" w:hAnsi="Arial" w:cs="Arial"/>
+          <w:lang w:val="en-US"/>
+        </w:rPr>
+      </w:pPr>
+    </w:p>
+    <w:p>
+      <w:pPr>
+        <w:jc w:val="both"/>
+        <w:rPr>
+          <w:rFonts w:ascii="Arial" w:hAnsi="Arial" w:cs="Arial"/>
+          <w:lang w:val="en-US"/>
+        </w:rPr>
+      </w:pPr>
+    </w:p>
+    <w:p>
+      <w:pPr>
+        <w:jc w:val="both"/>
+        <w:rPr>
+          <w:rFonts w:ascii="Arial" w:hAnsi="Arial" w:cs="Arial"/>
+          <w:lang w:val="en-US"/>
+        </w:rPr>
+      </w:pPr>
+    </w:p>
+    <w:p>
+      <w:pPr>
+        <w:jc w:val="both"/>
+        <w:rPr>
+          <w:rFonts w:ascii="Arial" w:hAnsi="Arial" w:cs="Arial"/>
+          <w:lang w:val="en-US"/>
+        </w:rPr>
+      </w:pPr>
+    </w:p>
+    <w:p>
+      <w:pPr>
+        <w:jc w:val="both"/>
+        <w:rPr>
+          <w:rFonts w:ascii="Arial" w:hAnsi="Arial" w:cs="Arial"/>
+          <w:lang w:val="en-US"/>
+        </w:rPr>
+      </w:pPr>
+    </w:p>
+    <w:p>
+      <w:pPr>
+        <w:jc w:val="both"/>
+        <w:rPr>
+          <w:rFonts w:ascii="Arial" w:hAnsi="Arial" w:cs="Arial"/>
+          <w:lang w:val="en-US"/>
+        </w:rPr>
+      </w:pPr>
+    </w:p>
+    <w:p>
+      <w:pPr>
+        <w:jc w:val="both"/>
+        <w:rPr>
+          <w:rFonts w:ascii="Arial" w:hAnsi="Arial" w:cs="Arial"/>
+          <w:lang w:val="en-US"/>
+        </w:rPr>
+      </w:pPr>
+    </w:p>
+    <w:p>
+      <w:pPr>
+        <w:jc w:val="both"/>
+        <w:rPr>
+          <w:rFonts w:ascii="Arial" w:hAnsi="Arial" w:cs="Arial"/>
+          <w:lang w:val="en-US"/>
+        </w:rPr>
+      </w:pPr>
+    </w:p>
+    <w:p>
+      <w:pPr>
+        <w:jc w:val="both"/>
+        <w:rPr>
+          <w:rFonts w:ascii="Arial" w:hAnsi="Arial" w:cs="Arial"/>
+          <w:lang w:val="en-US"/>
+        </w:rPr>
+      </w:pPr>
     </w:p>
     <w:p>
       <w:pPr>
@@ -2476,7 +2564,6 @@
         <w:jc w:val="both"/>
         <w:rPr>
           <w:rFonts w:ascii="Arial" w:hAnsi="Arial" w:cs="Arial"/>
-          <w:lang w:val="es-ES_tradnl"/>
         </w:rPr>
       </w:pPr>
     </w:p>
@@ -2551,7 +2638,6 @@
               <w:jc w:val="both"/>
               <w:rPr>
                 <w:rFonts w:ascii="Arial" w:hAnsi="Arial" w:cs="Arial"/>
-                <w:lang w:val="es-ES_tradnl"/>
               </w:rPr>
             </w:pPr>
             <w:r>
@@ -2623,7 +2709,6 @@
               <w:jc w:val="both"/>
               <w:rPr>
                 <w:rFonts w:ascii="Arial" w:hAnsi="Arial" w:cs="Arial"/>
-                <w:lang w:val="es-ES_tradnl"/>
               </w:rPr>
             </w:pPr>
             <w:r>
@@ -2637,7 +2722,6 @@
             <w:r>
               <w:rPr>
                 <w:rFonts w:ascii="Arial" w:hAnsi="Arial" w:cs="Arial"/>
-                <w:lang w:val="es-ES_tradnl"/>
               </w:rPr>
               <w:t xml:space="preserve"> </w:t>
             </w:r>
@@ -2654,9 +2738,9 @@
       </w:pPr>
     </w:p>
     <w:sectPr>
-      <w:footerReference w:type="default" r:id="rId11"/>
-      <w:headerReference w:type="first" r:id="rId12"/>
-      <w:footerReference w:type="first" r:id="rId13"/>
+      <w:footerReference w:type="default" r:id="rId12"/>
+      <w:headerReference w:type="first" r:id="rId13"/>
+      <w:footerReference w:type="first" r:id="rId14"/>
       <w:pgSz w:w="11906" w:h="16838"/>
       <w:pgMar w:top="1440" w:right="1440" w:bottom="993" w:left="1440" w:header="709" w:footer="213" w:gutter="0"/>
       <w:pgNumType w:start="1"/>
@@ -2738,7 +2822,6 @@
     <w:r>
       <w:rPr>
         <w:rFonts w:ascii="Minion Pro" w:hAnsi="Minion Pro"/>
-        <w:noProof/>
         <w:sz w:val="16"/>
         <w:szCs w:val="16"/>
       </w:rPr>
@@ -4721,6 +4804,57 @@
 </file>
 
 <file path=customXml/item1.xml><?xml version="1.0" encoding="utf-8"?>
+<p:properties xmlns:p="http://schemas.microsoft.com/office/2006/metadata/properties" xmlns:xsi="http://www.w3.org/2001/XMLSchema-instance" xmlns:pc="http://schemas.microsoft.com/office/infopath/2007/PartnerControls">
+  <documentManagement>
+    <AppVersion xmlns="213c392e-f63f-49a9-a635-6ff0f5e49674" xsi:nil="true"/>
+    <Is_Collaboration_Space_Locked xmlns="213c392e-f63f-49a9-a635-6ff0f5e49674" xsi:nil="true"/>
+    <Self_Registration_Enabled xmlns="213c392e-f63f-49a9-a635-6ff0f5e49674" xsi:nil="true"/>
+    <Teachers xmlns="213c392e-f63f-49a9-a635-6ff0f5e49674">
+      <UserInfo>
+        <DisplayName/>
+        <AccountId xsi:nil="true"/>
+        <AccountType/>
+      </UserInfo>
+    </Teachers>
+    <Student_Groups xmlns="213c392e-f63f-49a9-a635-6ff0f5e49674">
+      <UserInfo>
+        <DisplayName/>
+        <AccountId xsi:nil="true"/>
+        <AccountType/>
+      </UserInfo>
+    </Student_Groups>
+    <Distribution_Groups xmlns="213c392e-f63f-49a9-a635-6ff0f5e49674" xsi:nil="true"/>
+    <LMS_Mappings xmlns="213c392e-f63f-49a9-a635-6ff0f5e49674" xsi:nil="true"/>
+    <Invited_Students xmlns="213c392e-f63f-49a9-a635-6ff0f5e49674" xsi:nil="true"/>
+    <Templates xmlns="213c392e-f63f-49a9-a635-6ff0f5e49674" xsi:nil="true"/>
+    <Has_Teacher_Only_SectionGroup xmlns="213c392e-f63f-49a9-a635-6ff0f5e49674" xsi:nil="true"/>
+    <CultureName xmlns="213c392e-f63f-49a9-a635-6ff0f5e49674" xsi:nil="true"/>
+    <TeamsChannelId xmlns="213c392e-f63f-49a9-a635-6ff0f5e49674" xsi:nil="true"/>
+    <Invited_Teachers xmlns="213c392e-f63f-49a9-a635-6ff0f5e49674" xsi:nil="true"/>
+    <IsNotebookLocked xmlns="213c392e-f63f-49a9-a635-6ff0f5e49674" xsi:nil="true"/>
+    <DefaultSectionNames xmlns="213c392e-f63f-49a9-a635-6ff0f5e49674" xsi:nil="true"/>
+    <Math_Settings xmlns="213c392e-f63f-49a9-a635-6ff0f5e49674" xsi:nil="true"/>
+    <Owner xmlns="213c392e-f63f-49a9-a635-6ff0f5e49674">
+      <UserInfo>
+        <DisplayName/>
+        <AccountId xsi:nil="true"/>
+        <AccountType/>
+      </UserInfo>
+    </Owner>
+    <Students xmlns="213c392e-f63f-49a9-a635-6ff0f5e49674">
+      <UserInfo>
+        <DisplayName/>
+        <AccountId xsi:nil="true"/>
+        <AccountType/>
+      </UserInfo>
+    </Students>
+    <NotebookType xmlns="213c392e-f63f-49a9-a635-6ff0f5e49674" xsi:nil="true"/>
+    <FolderType xmlns="213c392e-f63f-49a9-a635-6ff0f5e49674" xsi:nil="true"/>
+  </documentManagement>
+</p:properties>
+</file>
+
+<file path=customXml/item2.xml><?xml version="1.0" encoding="utf-8"?>
 <ct:contentTypeSchema xmlns:ct="http://schemas.microsoft.com/office/2006/metadata/contentType" xmlns:ma="http://schemas.microsoft.com/office/2006/metadata/properties/metaAttributes" ct:_="" ma:_="" ma:contentTypeName="Documento" ma:contentTypeID="0x0101005A4E51094ABB8047A44B1D8450A1C598" ma:contentTypeVersion="34" ma:contentTypeDescription="Crear nuevo documento." ma:contentTypeScope="" ma:versionID="c70265699b783ae025f184568e2f81ca">
   <xsd:schema xmlns:xsd="http://www.w3.org/2001/XMLSchema" xmlns:xs="http://www.w3.org/2001/XMLSchema" xmlns:p="http://schemas.microsoft.com/office/2006/metadata/properties" xmlns:ns3="213c392e-f63f-49a9-a635-6ff0f5e49674" xmlns:ns4="9394f7c0-c070-424c-bebb-9c359806334c" targetNamespace="http://schemas.microsoft.com/office/2006/metadata/properties" ma:root="true" ma:fieldsID="f9fd1a599970b4371318e44859216c59" ns3:_="" ns4:_="">
     <xsd:import namespace="213c392e-f63f-49a9-a635-6ff0f5e49674"/>
@@ -5137,67 +5271,7 @@
 </ct:contentTypeSchema>
 </file>
 
-<file path=customXml/item2.xml><?xml version="1.0" encoding="utf-8"?>
-<p:properties xmlns:p="http://schemas.microsoft.com/office/2006/metadata/properties" xmlns:xsi="http://www.w3.org/2001/XMLSchema-instance" xmlns:pc="http://schemas.microsoft.com/office/infopath/2007/PartnerControls">
-  <documentManagement>
-    <AppVersion xmlns="213c392e-f63f-49a9-a635-6ff0f5e49674" xsi:nil="true"/>
-    <Is_Collaboration_Space_Locked xmlns="213c392e-f63f-49a9-a635-6ff0f5e49674" xsi:nil="true"/>
-    <Self_Registration_Enabled xmlns="213c392e-f63f-49a9-a635-6ff0f5e49674" xsi:nil="true"/>
-    <Teachers xmlns="213c392e-f63f-49a9-a635-6ff0f5e49674">
-      <UserInfo>
-        <DisplayName/>
-        <AccountId xsi:nil="true"/>
-        <AccountType/>
-      </UserInfo>
-    </Teachers>
-    <Student_Groups xmlns="213c392e-f63f-49a9-a635-6ff0f5e49674">
-      <UserInfo>
-        <DisplayName/>
-        <AccountId xsi:nil="true"/>
-        <AccountType/>
-      </UserInfo>
-    </Student_Groups>
-    <Distribution_Groups xmlns="213c392e-f63f-49a9-a635-6ff0f5e49674" xsi:nil="true"/>
-    <LMS_Mappings xmlns="213c392e-f63f-49a9-a635-6ff0f5e49674" xsi:nil="true"/>
-    <Invited_Students xmlns="213c392e-f63f-49a9-a635-6ff0f5e49674" xsi:nil="true"/>
-    <Templates xmlns="213c392e-f63f-49a9-a635-6ff0f5e49674" xsi:nil="true"/>
-    <Has_Teacher_Only_SectionGroup xmlns="213c392e-f63f-49a9-a635-6ff0f5e49674" xsi:nil="true"/>
-    <CultureName xmlns="213c392e-f63f-49a9-a635-6ff0f5e49674" xsi:nil="true"/>
-    <TeamsChannelId xmlns="213c392e-f63f-49a9-a635-6ff0f5e49674" xsi:nil="true"/>
-    <Invited_Teachers xmlns="213c392e-f63f-49a9-a635-6ff0f5e49674" xsi:nil="true"/>
-    <IsNotebookLocked xmlns="213c392e-f63f-49a9-a635-6ff0f5e49674" xsi:nil="true"/>
-    <DefaultSectionNames xmlns="213c392e-f63f-49a9-a635-6ff0f5e49674" xsi:nil="true"/>
-    <Math_Settings xmlns="213c392e-f63f-49a9-a635-6ff0f5e49674" xsi:nil="true"/>
-    <Owner xmlns="213c392e-f63f-49a9-a635-6ff0f5e49674">
-      <UserInfo>
-        <DisplayName/>
-        <AccountId xsi:nil="true"/>
-        <AccountType/>
-      </UserInfo>
-    </Owner>
-    <Students xmlns="213c392e-f63f-49a9-a635-6ff0f5e49674">
-      <UserInfo>
-        <DisplayName/>
-        <AccountId xsi:nil="true"/>
-        <AccountType/>
-      </UserInfo>
-    </Students>
-    <NotebookType xmlns="213c392e-f63f-49a9-a635-6ff0f5e49674" xsi:nil="true"/>
-    <FolderType xmlns="213c392e-f63f-49a9-a635-6ff0f5e49674" xsi:nil="true"/>
-  </documentManagement>
-</p:properties>
-</file>
-
 <file path=customXml/item3.xml><?xml version="1.0" encoding="utf-8"?>
-<?mso-contentType ?>
-<FormTemplates xmlns="http://schemas.microsoft.com/sharepoint/v3/contenttype/forms">
-  <Display>DocumentLibraryForm</Display>
-  <Edit>DocumentLibraryForm</Edit>
-  <New>DocumentLibraryForm</New>
-</FormTemplates>
-</file>
-
-<file path=customXml/item4.xml><?xml version="1.0" encoding="utf-8"?>
 <b:Sources xmlns:b="http://schemas.openxmlformats.org/officeDocument/2006/bibliography" xmlns="http://schemas.openxmlformats.org/officeDocument/2006/bibliography" SelectedStyle="\IEEE2006OfficeOnline.xsl" StyleName="IEEE" Version="2006">
   <b:Source>
     <b:Tag>JavaCC</b:Tag>
@@ -5218,7 +5292,7 @@
   <b:Source>
     <b:Tag>Dragon</b:Tag>
     <b:SourceType>Book</b:SourceType>
-    <b:Guid>{858424F3-3BA1-4C73-9002-94F9A5E7739E}</b:Guid>
+    <b:Guid>{9C7C85CB-3DF3-48B4-9824-2BFC0277A5C5}</b:Guid>
     <b:Author>
       <b:Author>
         <b:NameList>
@@ -5230,13 +5304,32 @@
         </b:NameList>
       </b:Author>
     </b:Author>
-    <b:Title>Compilers: Principles, Techniques, and Tools</b:Title>
+    <b:Title>Compilers: Principles, Techniques, and Tools </b:Title>
     <b:RefOrder>3</b:RefOrder>
   </b:Source>
 </b:Sources>
 </file>
 
+<file path=customXml/item4.xml><?xml version="1.0" encoding="utf-8"?>
+<?mso-contentType ?>
+<FormTemplates xmlns="http://schemas.microsoft.com/sharepoint/v3/contenttype/forms">
+  <Display>DocumentLibraryForm</Display>
+  <Edit>DocumentLibraryForm</Edit>
+  <New>DocumentLibraryForm</New>
+</FormTemplates>
+</file>
+
 <file path=customXml/itemProps1.xml><?xml version="1.0" encoding="utf-8"?>
+<ds:datastoreItem xmlns:ds="http://schemas.openxmlformats.org/officeDocument/2006/customXml" ds:itemID="{054CC8C3-83EC-4275-8FE4-FA3166D2772C}">
+  <ds:schemaRefs>
+    <ds:schemaRef ds:uri="http://schemas.microsoft.com/office/2006/metadata/properties"/>
+    <ds:schemaRef ds:uri="http://schemas.microsoft.com/office/infopath/2007/PartnerControls"/>
+    <ds:schemaRef ds:uri="213c392e-f63f-49a9-a635-6ff0f5e49674"/>
+  </ds:schemaRefs>
+</ds:datastoreItem>
+</file>
+
+<file path=customXml/itemProps2.xml><?xml version="1.0" encoding="utf-8"?>
 <ds:datastoreItem xmlns:ds="http://schemas.openxmlformats.org/officeDocument/2006/customXml" ds:itemID="{E1AD36F5-C038-4EDD-A9C2-41B8752EF7DF}">
   <ds:schemaRefs>
     <ds:schemaRef ds:uri="http://schemas.microsoft.com/office/2006/metadata/contentType"/>
@@ -5255,28 +5348,18 @@
 </ds:datastoreItem>
 </file>
 
-<file path=customXml/itemProps2.xml><?xml version="1.0" encoding="utf-8"?>
-<ds:datastoreItem xmlns:ds="http://schemas.openxmlformats.org/officeDocument/2006/customXml" ds:itemID="{054CC8C3-83EC-4275-8FE4-FA3166D2772C}">
+<file path=customXml/itemProps3.xml><?xml version="1.0" encoding="utf-8"?>
+<ds:datastoreItem xmlns:ds="http://schemas.openxmlformats.org/officeDocument/2006/customXml" ds:itemID="{E42DA4BD-B3BC-46E9-973F-3DA15A825EF8}">
   <ds:schemaRefs>
-    <ds:schemaRef ds:uri="http://schemas.microsoft.com/office/2006/metadata/properties"/>
-    <ds:schemaRef ds:uri="http://schemas.microsoft.com/office/infopath/2007/PartnerControls"/>
-    <ds:schemaRef ds:uri="213c392e-f63f-49a9-a635-6ff0f5e49674"/>
+    <ds:schemaRef ds:uri="http://schemas.openxmlformats.org/officeDocument/2006/bibliography"/>
   </ds:schemaRefs>
 </ds:datastoreItem>
 </file>
 
-<file path=customXml/itemProps3.xml><?xml version="1.0" encoding="utf-8"?>
+<file path=customXml/itemProps4.xml><?xml version="1.0" encoding="utf-8"?>
 <ds:datastoreItem xmlns:ds="http://schemas.openxmlformats.org/officeDocument/2006/customXml" ds:itemID="{C0F67B1C-A622-4906-9DAE-95C9FA0544F2}">
   <ds:schemaRefs>
     <ds:schemaRef ds:uri="http://schemas.microsoft.com/sharepoint/v3/contenttype/forms"/>
   </ds:schemaRefs>
 </ds:datastoreItem>
-</file>
-
-<file path=customXml/itemProps4.xml><?xml version="1.0" encoding="utf-8"?>
-<ds:datastoreItem xmlns:ds="http://schemas.openxmlformats.org/officeDocument/2006/customXml" ds:itemID="{02464AA7-D5BF-4BA1-8995-1D85A4B78212}">
-  <ds:schemaRefs>
-    <ds:schemaRef ds:uri="http://schemas.openxmlformats.org/officeDocument/2006/bibliography"/>
-  </ds:schemaRefs>
-</ds:datastoreItem>
 </file>
</xml_diff>